<commit_message>
Added add/add conflict resolution
</commit_message>
<xml_diff>
--- a/github_cheatsheet.docx
+++ b/github_cheatsheet.docx
@@ -1,12 +1,12 @@
 
 <file path=word/document.xml><?xml version="1.0" encoding="utf-8"?>
-<w:document xmlns:wpc="http://schemas.microsoft.com/office/word/2010/wordprocessingCanvas" xmlns:mc="http://schemas.openxmlformats.org/markup-compatibility/2006" xmlns:o="urn:schemas-microsoft-com:office:office" xmlns:r="http://schemas.openxmlformats.org/officeDocument/2006/relationships" xmlns:m="http://schemas.openxmlformats.org/officeDocument/2006/math" xmlns:v="urn:schemas-microsoft-com:vml" xmlns:wp14="http://schemas.microsoft.com/office/word/2010/wordprocessingDrawing" xmlns:wp="http://schemas.openxmlformats.org/drawingml/2006/wordprocessingDrawing" xmlns:w10="urn:schemas-microsoft-com:office:word" xmlns:w="http://schemas.openxmlformats.org/wordprocessingml/2006/main" xmlns:w14="http://schemas.microsoft.com/office/word/2010/wordml" xmlns:w15="http://schemas.microsoft.com/office/word/2012/wordml" xmlns:wpg="http://schemas.microsoft.com/office/word/2010/wordprocessingGroup" xmlns:wpi="http://schemas.microsoft.com/office/word/2010/wordprocessingInk" xmlns:wne="http://schemas.microsoft.com/office/word/2006/wordml" xmlns:wps="http://schemas.microsoft.com/office/word/2010/wordprocessingShape" mc:Ignorable="w14 w15 wp14">
+<w:document xmlns:ve="http://schemas.openxmlformats.org/markup-compatibility/2006" xmlns:o="urn:schemas-microsoft-com:office:office" xmlns:r="http://schemas.openxmlformats.org/officeDocument/2006/relationships" xmlns:m="http://schemas.openxmlformats.org/officeDocument/2006/math" xmlns:v="urn:schemas-microsoft-com:vml" xmlns:wp="http://schemas.openxmlformats.org/drawingml/2006/wordprocessingDrawing" xmlns:w10="urn:schemas-microsoft-com:office:word" xmlns:w="http://schemas.openxmlformats.org/wordprocessingml/2006/main" xmlns:wne="http://schemas.microsoft.com/office/word/2006/wordml">
   <w:body>
     <w:p>
       <w:pPr>
         <w:pStyle w:val="Title"/>
       </w:pPr>
-      <w:bookmarkStart w:id="0" w:name="_Toc445465043"/>
+      <w:bookmarkStart w:id="0" w:name="_Toc447076830"/>
       <w:r>
         <w:t>github_cheatsheet</w:t>
       </w:r>
@@ -29,7 +29,6 @@
           <w:docPartUnique/>
         </w:docPartObj>
       </w:sdtPr>
-      <w:sdtEndPr/>
       <w:sdtContent>
         <w:p>
           <w:pPr>
@@ -62,7 +61,7 @@
           <w:r>
             <w:fldChar w:fldCharType="separate"/>
           </w:r>
-          <w:hyperlink w:anchor="_Toc445465043" w:history="1">
+          <w:hyperlink w:anchor="_Toc447076830" w:history="1">
             <w:r>
               <w:rPr>
                 <w:rStyle w:val="Hyperlink"/>
@@ -89,7 +88,7 @@
                 <w:noProof/>
                 <w:webHidden/>
               </w:rPr>
-              <w:instrText xml:space="preserve"> PAGEREF _Toc445465043 \h </w:instrText>
+              <w:instrText xml:space="preserve"> PAGEREF _Toc447076830 \h </w:instrText>
             </w:r>
             <w:r>
               <w:rPr>
@@ -134,13 +133,13 @@
               <w:lang w:bidi="ar-SA"/>
             </w:rPr>
           </w:pPr>
-          <w:hyperlink w:anchor="_Toc445465044" w:history="1">
+          <w:hyperlink w:anchor="_Toc447076831" w:history="1">
             <w:r>
               <w:rPr>
                 <w:rStyle w:val="Hyperlink"/>
                 <w:noProof/>
               </w:rPr>
-              <w:t>Force a Push to a Github Repository</w:t>
+              <w:t>add/add Conflicts</w:t>
             </w:r>
             <w:r>
               <w:rPr>
@@ -161,7 +160,7 @@
                 <w:noProof/>
                 <w:webHidden/>
               </w:rPr>
-              <w:instrText xml:space="preserve"> PAGEREF _Toc445465044 \h </w:instrText>
+              <w:instrText xml:space="preserve"> PAGEREF _Toc447076831 \h </w:instrText>
             </w:r>
             <w:r>
               <w:rPr>
@@ -206,13 +205,13 @@
               <w:lang w:bidi="ar-SA"/>
             </w:rPr>
           </w:pPr>
-          <w:hyperlink w:anchor="_Toc445465045" w:history="1">
+          <w:hyperlink w:anchor="_Toc447076832" w:history="1">
             <w:r>
               <w:rPr>
                 <w:rStyle w:val="Hyperlink"/>
                 <w:noProof/>
               </w:rPr>
-              <w:t>Throw Out All Changes and Revert to the Origin Master</w:t>
+              <w:t>Force a Push to a Github Repository</w:t>
             </w:r>
             <w:r>
               <w:rPr>
@@ -233,7 +232,7 @@
                 <w:noProof/>
                 <w:webHidden/>
               </w:rPr>
-              <w:instrText xml:space="preserve"> PAGEREF _Toc445465045 \h </w:instrText>
+              <w:instrText xml:space="preserve"> PAGEREF _Toc447076832 \h </w:instrText>
             </w:r>
             <w:r>
               <w:rPr>
@@ -278,12 +277,156 @@
               <w:lang w:bidi="ar-SA"/>
             </w:rPr>
           </w:pPr>
-          <w:hyperlink w:anchor="_Toc445465046" w:history="1">
+          <w:hyperlink w:anchor="_Toc447076833" w:history="1">
             <w:r>
               <w:rPr>
                 <w:rStyle w:val="Hyperlink"/>
                 <w:noProof/>
               </w:rPr>
+              <w:t>Merge Binary Files</w:t>
+            </w:r>
+            <w:r>
+              <w:rPr>
+                <w:noProof/>
+                <w:webHidden/>
+              </w:rPr>
+              <w:tab/>
+            </w:r>
+            <w:r>
+              <w:rPr>
+                <w:noProof/>
+                <w:webHidden/>
+              </w:rPr>
+              <w:fldChar w:fldCharType="begin"/>
+            </w:r>
+            <w:r>
+              <w:rPr>
+                <w:noProof/>
+                <w:webHidden/>
+              </w:rPr>
+              <w:instrText xml:space="preserve"> PAGEREF _Toc447076833 \h </w:instrText>
+            </w:r>
+            <w:r>
+              <w:rPr>
+                <w:noProof/>
+                <w:webHidden/>
+              </w:rPr>
+            </w:r>
+            <w:r>
+              <w:rPr>
+                <w:noProof/>
+                <w:webHidden/>
+              </w:rPr>
+              <w:fldChar w:fldCharType="separate"/>
+            </w:r>
+            <w:r>
+              <w:rPr>
+                <w:noProof/>
+                <w:webHidden/>
+              </w:rPr>
+              <w:t>1</w:t>
+            </w:r>
+            <w:r>
+              <w:rPr>
+                <w:noProof/>
+                <w:webHidden/>
+              </w:rPr>
+              <w:fldChar w:fldCharType="end"/>
+            </w:r>
+          </w:hyperlink>
+        </w:p>
+        <w:p>
+          <w:pPr>
+            <w:pStyle w:val="TOC1"/>
+            <w:tabs>
+              <w:tab w:val="right" w:leader="dot" w:pos="9350"/>
+            </w:tabs>
+            <w:rPr>
+              <w:rFonts w:eastAsiaTheme="minorEastAsia" w:cstheme="minorBidi"/>
+              <w:noProof/>
+              <w:sz w:val="22"/>
+              <w:szCs w:val="22"/>
+              <w:lang w:bidi="ar-SA"/>
+            </w:rPr>
+          </w:pPr>
+          <w:hyperlink w:anchor="_Toc447076834" w:history="1">
+            <w:r>
+              <w:rPr>
+                <w:rStyle w:val="Hyperlink"/>
+                <w:noProof/>
+              </w:rPr>
+              <w:t>Throw Out All Changes and Revert to the Origin Master</w:t>
+            </w:r>
+            <w:r>
+              <w:rPr>
+                <w:noProof/>
+                <w:webHidden/>
+              </w:rPr>
+              <w:tab/>
+            </w:r>
+            <w:r>
+              <w:rPr>
+                <w:noProof/>
+                <w:webHidden/>
+              </w:rPr>
+              <w:fldChar w:fldCharType="begin"/>
+            </w:r>
+            <w:r>
+              <w:rPr>
+                <w:noProof/>
+                <w:webHidden/>
+              </w:rPr>
+              <w:instrText xml:space="preserve"> PAGEREF _Toc447076834 \h </w:instrText>
+            </w:r>
+            <w:r>
+              <w:rPr>
+                <w:noProof/>
+                <w:webHidden/>
+              </w:rPr>
+            </w:r>
+            <w:r>
+              <w:rPr>
+                <w:noProof/>
+                <w:webHidden/>
+              </w:rPr>
+              <w:fldChar w:fldCharType="separate"/>
+            </w:r>
+            <w:r>
+              <w:rPr>
+                <w:noProof/>
+                <w:webHidden/>
+              </w:rPr>
+              <w:t>2</w:t>
+            </w:r>
+            <w:r>
+              <w:rPr>
+                <w:noProof/>
+                <w:webHidden/>
+              </w:rPr>
+              <w:fldChar w:fldCharType="end"/>
+            </w:r>
+          </w:hyperlink>
+        </w:p>
+        <w:p>
+          <w:pPr>
+            <w:pStyle w:val="TOC1"/>
+            <w:tabs>
+              <w:tab w:val="right" w:leader="dot" w:pos="9350"/>
+            </w:tabs>
+            <w:rPr>
+              <w:rFonts w:eastAsiaTheme="minorEastAsia" w:cstheme="minorBidi"/>
+              <w:noProof/>
+              <w:sz w:val="22"/>
+              <w:szCs w:val="22"/>
+              <w:lang w:bidi="ar-SA"/>
+            </w:rPr>
+          </w:pPr>
+          <w:hyperlink w:anchor="_Toc447076835" w:history="1">
+            <w:r>
+              <w:rPr>
+                <w:rStyle w:val="Hyperlink"/>
+                <w:noProof/>
+              </w:rPr>
               <w:t>Undo a git add</w:t>
             </w:r>
             <w:r>
@@ -305,7 +448,7 @@
                 <w:noProof/>
                 <w:webHidden/>
               </w:rPr>
-              <w:instrText xml:space="preserve"> PAGEREF _Toc445465046 \h </w:instrText>
+              <w:instrText xml:space="preserve"> PAGEREF _Toc447076835 \h </w:instrText>
             </w:r>
             <w:r>
               <w:rPr>
@@ -325,7 +468,7 @@
                 <w:noProof/>
                 <w:webHidden/>
               </w:rPr>
-              <w:t>1</w:t>
+              <w:t>2</w:t>
             </w:r>
             <w:r>
               <w:rPr>
@@ -348,26 +491,21 @@
       <w:pPr>
         <w:pStyle w:val="Heading1"/>
       </w:pPr>
-      <w:bookmarkStart w:id="1" w:name="_Toc445465044"/>
-      <w:r>
-        <w:t>Force a Push to a Github Repository</w:t>
+      <w:bookmarkStart w:id="1" w:name="_Toc447076831"/>
+      <w:r>
+        <w:t>add/add Conflicts</w:t>
       </w:r>
       <w:bookmarkEnd w:id="1"/>
     </w:p>
-    <w:p/>
-    <w:p>
-      <w:pPr>
-        <w:pStyle w:val="code"/>
-      </w:pPr>
-      <w:r>
-        <w:t>git push origin master –</w:t>
-      </w:r>
-      <w:r>
-        <w:t>-</w:t>
-      </w:r>
-      <w:r>
-        <w:t>force</w:t>
-      </w:r>
+    <w:p>
+      <w:hyperlink r:id="rId5" w:history="1">
+        <w:r>
+          <w:rPr>
+            <w:rStyle w:val="Hyperlink"/>
+          </w:rPr>
+          <w:t>https://www.dmuth.org/node/1428/git-101-how-handle-merge-conflicts</w:t>
+        </w:r>
+      </w:hyperlink>
     </w:p>
     <w:p/>
     <w:p/>
@@ -375,9 +513,38 @@
       <w:pPr>
         <w:pStyle w:val="Heading1"/>
       </w:pPr>
+      <w:bookmarkStart w:id="2" w:name="_Toc447076832"/>
+      <w:r>
+        <w:t>Force a Push to a Github Repository</w:t>
+      </w:r>
+      <w:bookmarkEnd w:id="2"/>
+    </w:p>
+    <w:p/>
+    <w:p>
+      <w:pPr>
+        <w:pStyle w:val="code"/>
+      </w:pPr>
+      <w:r>
+        <w:t>git push origin master –</w:t>
+      </w:r>
+      <w:r>
+        <w:t>-</w:t>
+      </w:r>
+      <w:r>
+        <w:t>force</w:t>
+      </w:r>
+    </w:p>
+    <w:p/>
+    <w:p/>
+    <w:p>
+      <w:pPr>
+        <w:pStyle w:val="Heading1"/>
+      </w:pPr>
+      <w:bookmarkStart w:id="3" w:name="_Toc447076833"/>
       <w:r>
         <w:t>Merge Binary Files</w:t>
       </w:r>
+      <w:bookmarkEnd w:id="3"/>
     </w:p>
     <w:p/>
     <w:p>
@@ -510,18 +677,18 @@
     </w:p>
     <w:p/>
     <w:p>
-      <w:bookmarkStart w:id="2" w:name="_GoBack"/>
-      <w:bookmarkEnd w:id="2"/>
+      <w:bookmarkStart w:id="4" w:name="_GoBack"/>
+      <w:bookmarkEnd w:id="4"/>
     </w:p>
     <w:p>
       <w:pPr>
         <w:pStyle w:val="Heading1"/>
       </w:pPr>
-      <w:bookmarkStart w:id="3" w:name="_Toc445465045"/>
+      <w:bookmarkStart w:id="5" w:name="_Toc447076834"/>
       <w:r>
         <w:t>Throw Out All Changes and Revert to the Origin Master</w:t>
       </w:r>
-      <w:bookmarkEnd w:id="3"/>
+      <w:bookmarkEnd w:id="5"/>
     </w:p>
     <w:p/>
     <w:p>
@@ -551,11 +718,11 @@
       <w:pPr>
         <w:pStyle w:val="Heading1"/>
       </w:pPr>
-      <w:bookmarkStart w:id="4" w:name="_Toc445465046"/>
+      <w:bookmarkStart w:id="6" w:name="_Toc447076835"/>
       <w:r>
         <w:t>Undo a git add</w:t>
       </w:r>
-      <w:bookmarkEnd w:id="4"/>
+      <w:bookmarkEnd w:id="6"/>
     </w:p>
     <w:p>
       <w:pPr>
@@ -622,7 +789,7 @@
 </file>
 
 <file path=word/styles.xml><?xml version="1.0" encoding="utf-8"?>
-<w:styles xmlns:mc="http://schemas.openxmlformats.org/markup-compatibility/2006" xmlns:r="http://schemas.openxmlformats.org/officeDocument/2006/relationships" xmlns:w="http://schemas.openxmlformats.org/wordprocessingml/2006/main" xmlns:w14="http://schemas.microsoft.com/office/word/2010/wordml" xmlns:w15="http://schemas.microsoft.com/office/word/2012/wordml" mc:Ignorable="w14 w15">
+<w:styles xmlns:r="http://schemas.openxmlformats.org/officeDocument/2006/relationships" xmlns:w="http://schemas.openxmlformats.org/wordprocessingml/2006/main">
   <w:docDefaults>
     <w:rPrDefault>
       <w:rPr>
@@ -638,378 +805,144 @@
       </w:pPr>
     </w:pPrDefault>
   </w:docDefaults>
-  <w:latentStyles w:defLockedState="0" w:defUIPriority="99" w:defSemiHidden="0" w:defUnhideWhenUsed="0" w:defQFormat="0" w:count="371">
-    <w:lsdException w:name="Normal" w:uiPriority="0" w:qFormat="1"/>
-    <w:lsdException w:name="heading 1" w:uiPriority="9" w:qFormat="1"/>
-    <w:lsdException w:name="heading 2" w:semiHidden="1" w:uiPriority="9" w:unhideWhenUsed="1" w:qFormat="1"/>
-    <w:lsdException w:name="heading 3" w:semiHidden="1" w:uiPriority="9" w:unhideWhenUsed="1" w:qFormat="1"/>
-    <w:lsdException w:name="heading 4" w:semiHidden="1" w:uiPriority="9" w:unhideWhenUsed="1" w:qFormat="1"/>
-    <w:lsdException w:name="heading 5" w:semiHidden="1" w:uiPriority="9" w:unhideWhenUsed="1" w:qFormat="1"/>
-    <w:lsdException w:name="heading 6" w:semiHidden="1" w:uiPriority="9" w:unhideWhenUsed="1" w:qFormat="1"/>
-    <w:lsdException w:name="heading 7" w:semiHidden="1" w:uiPriority="9" w:unhideWhenUsed="1" w:qFormat="1"/>
-    <w:lsdException w:name="heading 8" w:semiHidden="1" w:uiPriority="9" w:unhideWhenUsed="1" w:qFormat="1"/>
-    <w:lsdException w:name="heading 9" w:semiHidden="1" w:uiPriority="9" w:unhideWhenUsed="1" w:qFormat="1"/>
-    <w:lsdException w:name="index 1" w:semiHidden="1" w:unhideWhenUsed="1"/>
-    <w:lsdException w:name="index 2" w:semiHidden="1" w:unhideWhenUsed="1"/>
-    <w:lsdException w:name="index 3" w:semiHidden="1" w:unhideWhenUsed="1"/>
-    <w:lsdException w:name="index 4" w:semiHidden="1" w:unhideWhenUsed="1"/>
-    <w:lsdException w:name="index 5" w:semiHidden="1" w:unhideWhenUsed="1"/>
-    <w:lsdException w:name="index 6" w:semiHidden="1" w:unhideWhenUsed="1"/>
-    <w:lsdException w:name="index 7" w:semiHidden="1" w:unhideWhenUsed="1"/>
-    <w:lsdException w:name="index 8" w:semiHidden="1" w:unhideWhenUsed="1"/>
-    <w:lsdException w:name="index 9" w:semiHidden="1" w:unhideWhenUsed="1"/>
-    <w:lsdException w:name="toc 1" w:semiHidden="1" w:uiPriority="39" w:unhideWhenUsed="1"/>
-    <w:lsdException w:name="toc 2" w:semiHidden="1" w:uiPriority="39" w:unhideWhenUsed="1"/>
-    <w:lsdException w:name="toc 3" w:semiHidden="1" w:uiPriority="39" w:unhideWhenUsed="1"/>
-    <w:lsdException w:name="toc 4" w:semiHidden="1" w:uiPriority="39" w:unhideWhenUsed="1"/>
-    <w:lsdException w:name="toc 5" w:semiHidden="1" w:uiPriority="39" w:unhideWhenUsed="1"/>
-    <w:lsdException w:name="toc 6" w:semiHidden="1" w:uiPriority="39" w:unhideWhenUsed="1"/>
-    <w:lsdException w:name="toc 7" w:semiHidden="1" w:uiPriority="39" w:unhideWhenUsed="1"/>
-    <w:lsdException w:name="toc 8" w:semiHidden="1" w:uiPriority="39" w:unhideWhenUsed="1"/>
-    <w:lsdException w:name="toc 9" w:semiHidden="1" w:uiPriority="39" w:unhideWhenUsed="1"/>
-    <w:lsdException w:name="Normal Indent" w:semiHidden="1" w:unhideWhenUsed="1"/>
-    <w:lsdException w:name="footnote text" w:semiHidden="1" w:unhideWhenUsed="1"/>
-    <w:lsdException w:name="annotation text" w:semiHidden="1" w:unhideWhenUsed="1"/>
-    <w:lsdException w:name="header" w:semiHidden="1" w:unhideWhenUsed="1"/>
-    <w:lsdException w:name="footer" w:semiHidden="1" w:unhideWhenUsed="1"/>
-    <w:lsdException w:name="index heading" w:semiHidden="1" w:unhideWhenUsed="1"/>
-    <w:lsdException w:name="caption" w:semiHidden="1" w:uiPriority="35" w:unhideWhenUsed="1"/>
-    <w:lsdException w:name="table of figures" w:semiHidden="1" w:unhideWhenUsed="1"/>
-    <w:lsdException w:name="envelope address" w:semiHidden="1" w:unhideWhenUsed="1"/>
-    <w:lsdException w:name="envelope return" w:semiHidden="1" w:unhideWhenUsed="1"/>
-    <w:lsdException w:name="footnote reference" w:semiHidden="1" w:unhideWhenUsed="1"/>
-    <w:lsdException w:name="annotation reference" w:semiHidden="1" w:unhideWhenUsed="1"/>
-    <w:lsdException w:name="line number" w:semiHidden="1" w:unhideWhenUsed="1"/>
-    <w:lsdException w:name="page number" w:semiHidden="1" w:unhideWhenUsed="1"/>
-    <w:lsdException w:name="endnote reference" w:semiHidden="1" w:unhideWhenUsed="1"/>
-    <w:lsdException w:name="endnote text" w:semiHidden="1" w:unhideWhenUsed="1"/>
-    <w:lsdException w:name="table of authorities" w:semiHidden="1" w:unhideWhenUsed="1"/>
-    <w:lsdException w:name="macro" w:semiHidden="1" w:unhideWhenUsed="1"/>
-    <w:lsdException w:name="toa heading" w:semiHidden="1" w:unhideWhenUsed="1"/>
-    <w:lsdException w:name="List" w:semiHidden="1" w:unhideWhenUsed="1"/>
-    <w:lsdException w:name="List Bullet" w:semiHidden="1" w:unhideWhenUsed="1"/>
-    <w:lsdException w:name="List Number" w:semiHidden="1" w:unhideWhenUsed="1"/>
-    <w:lsdException w:name="List 2" w:semiHidden="1" w:unhideWhenUsed="1"/>
-    <w:lsdException w:name="List 3" w:semiHidden="1" w:unhideWhenUsed="1"/>
-    <w:lsdException w:name="List 4" w:semiHidden="1" w:unhideWhenUsed="1"/>
-    <w:lsdException w:name="List 5" w:semiHidden="1" w:unhideWhenUsed="1"/>
-    <w:lsdException w:name="List Bullet 2" w:semiHidden="1" w:unhideWhenUsed="1"/>
-    <w:lsdException w:name="List Bullet 3" w:semiHidden="1" w:unhideWhenUsed="1"/>
-    <w:lsdException w:name="List Bullet 4" w:semiHidden="1" w:unhideWhenUsed="1"/>
-    <w:lsdException w:name="List Bullet 5" w:semiHidden="1" w:unhideWhenUsed="1"/>
-    <w:lsdException w:name="List Number 2" w:semiHidden="1" w:unhideWhenUsed="1"/>
-    <w:lsdException w:name="List Number 3" w:semiHidden="1" w:unhideWhenUsed="1"/>
-    <w:lsdException w:name="List Number 4" w:semiHidden="1" w:unhideWhenUsed="1"/>
-    <w:lsdException w:name="List Number 5" w:semiHidden="1" w:unhideWhenUsed="1"/>
-    <w:lsdException w:name="Title" w:uiPriority="10" w:qFormat="1"/>
-    <w:lsdException w:name="Closing" w:semiHidden="1" w:unhideWhenUsed="1"/>
-    <w:lsdException w:name="Signature" w:semiHidden="1" w:unhideWhenUsed="1"/>
-    <w:lsdException w:name="Default Paragraph Font" w:semiHidden="1" w:uiPriority="1" w:unhideWhenUsed="1"/>
-    <w:lsdException w:name="Body Text" w:semiHidden="1" w:unhideWhenUsed="1"/>
-    <w:lsdException w:name="Body Text Indent" w:semiHidden="1" w:unhideWhenUsed="1"/>
-    <w:lsdException w:name="List Continue" w:semiHidden="1" w:unhideWhenUsed="1"/>
-    <w:lsdException w:name="List Continue 2" w:semiHidden="1" w:unhideWhenUsed="1"/>
-    <w:lsdException w:name="List Continue 3" w:semiHidden="1" w:unhideWhenUsed="1"/>
-    <w:lsdException w:name="List Continue 4" w:semiHidden="1" w:unhideWhenUsed="1"/>
-    <w:lsdException w:name="List Continue 5" w:semiHidden="1" w:unhideWhenUsed="1"/>
-    <w:lsdException w:name="Message Header" w:semiHidden="1" w:unhideWhenUsed="1"/>
-    <w:lsdException w:name="Subtitle" w:uiPriority="11" w:qFormat="1"/>
-    <w:lsdException w:name="Salutation" w:semiHidden="1" w:unhideWhenUsed="1"/>
-    <w:lsdException w:name="Date" w:semiHidden="1" w:unhideWhenUsed="1"/>
-    <w:lsdException w:name="Body Text First Indent" w:semiHidden="1" w:unhideWhenUsed="1"/>
-    <w:lsdException w:name="Body Text First Indent 2" w:semiHidden="1" w:unhideWhenUsed="1"/>
-    <w:lsdException w:name="Note Heading" w:semiHidden="1" w:unhideWhenUsed="1"/>
-    <w:lsdException w:name="Body Text 2" w:semiHidden="1" w:unhideWhenUsed="1"/>
-    <w:lsdException w:name="Body Text 3" w:semiHidden="1" w:unhideWhenUsed="1"/>
-    <w:lsdException w:name="Body Text Indent 2" w:semiHidden="1" w:unhideWhenUsed="1"/>
-    <w:lsdException w:name="Body Text Indent 3" w:semiHidden="1" w:unhideWhenUsed="1"/>
-    <w:lsdException w:name="Block Text" w:semiHidden="1" w:unhideWhenUsed="1"/>
-    <w:lsdException w:name="Hyperlink" w:semiHidden="1" w:unhideWhenUsed="1"/>
-    <w:lsdException w:name="FollowedHyperlink" w:semiHidden="1" w:unhideWhenUsed="1"/>
-    <w:lsdException w:name="Strong" w:uiPriority="22" w:qFormat="1"/>
-    <w:lsdException w:name="Emphasis" w:uiPriority="20" w:qFormat="1"/>
-    <w:lsdException w:name="Document Map" w:semiHidden="1" w:unhideWhenUsed="1"/>
-    <w:lsdException w:name="Plain Text" w:semiHidden="1" w:unhideWhenUsed="1"/>
-    <w:lsdException w:name="E-mail Signature" w:semiHidden="1" w:unhideWhenUsed="1"/>
-    <w:lsdException w:name="HTML Top of Form" w:semiHidden="1" w:unhideWhenUsed="1"/>
-    <w:lsdException w:name="HTML Bottom of Form" w:semiHidden="1" w:unhideWhenUsed="1"/>
-    <w:lsdException w:name="Normal (Web)" w:semiHidden="1" w:unhideWhenUsed="1"/>
-    <w:lsdException w:name="HTML Acronym" w:semiHidden="1" w:unhideWhenUsed="1"/>
-    <w:lsdException w:name="HTML Address" w:semiHidden="1" w:unhideWhenUsed="1"/>
-    <w:lsdException w:name="HTML Cite" w:semiHidden="1" w:unhideWhenUsed="1"/>
-    <w:lsdException w:name="HTML Code" w:semiHidden="1" w:unhideWhenUsed="1"/>
-    <w:lsdException w:name="HTML Definition" w:semiHidden="1" w:unhideWhenUsed="1"/>
-    <w:lsdException w:name="HTML Keyboard" w:semiHidden="1" w:unhideWhenUsed="1"/>
-    <w:lsdException w:name="HTML Preformatted" w:semiHidden="1" w:unhideWhenUsed="1"/>
-    <w:lsdException w:name="HTML Sample" w:semiHidden="1" w:unhideWhenUsed="1"/>
-    <w:lsdException w:name="HTML Typewriter" w:semiHidden="1" w:unhideWhenUsed="1"/>
-    <w:lsdException w:name="HTML Variable" w:semiHidden="1" w:unhideWhenUsed="1"/>
-    <w:lsdException w:name="Normal Table" w:semiHidden="1" w:unhideWhenUsed="1"/>
-    <w:lsdException w:name="annotation subject" w:semiHidden="1" w:unhideWhenUsed="1"/>
-    <w:lsdException w:name="No List" w:semiHidden="1" w:unhideWhenUsed="1"/>
-    <w:lsdException w:name="Outline List 1" w:semiHidden="1" w:unhideWhenUsed="1"/>
-    <w:lsdException w:name="Outline List 2" w:semiHidden="1" w:unhideWhenUsed="1"/>
-    <w:lsdException w:name="Outline List 3" w:semiHidden="1" w:unhideWhenUsed="1"/>
-    <w:lsdException w:name="Table Simple 1" w:semiHidden="1" w:unhideWhenUsed="1"/>
-    <w:lsdException w:name="Table Simple 2" w:semiHidden="1" w:unhideWhenUsed="1"/>
-    <w:lsdException w:name="Table Simple 3" w:semiHidden="1" w:unhideWhenUsed="1"/>
-    <w:lsdException w:name="Table Classic 1" w:semiHidden="1" w:unhideWhenUsed="1"/>
-    <w:lsdException w:name="Table Classic 2" w:semiHidden="1" w:unhideWhenUsed="1"/>
-    <w:lsdException w:name="Table Classic 3" w:semiHidden="1" w:unhideWhenUsed="1"/>
-    <w:lsdException w:name="Table Classic 4" w:semiHidden="1" w:unhideWhenUsed="1"/>
-    <w:lsdException w:name="Table Colorful 1" w:semiHidden="1" w:unhideWhenUsed="1"/>
-    <w:lsdException w:name="Table Colorful 2" w:semiHidden="1" w:unhideWhenUsed="1"/>
-    <w:lsdException w:name="Table Colorful 3" w:semiHidden="1" w:unhideWhenUsed="1"/>
-    <w:lsdException w:name="Table Columns 1" w:semiHidden="1" w:unhideWhenUsed="1"/>
-    <w:lsdException w:name="Table Columns 2" w:semiHidden="1" w:unhideWhenUsed="1"/>
-    <w:lsdException w:name="Table Columns 3" w:semiHidden="1" w:unhideWhenUsed="1"/>
-    <w:lsdException w:name="Table Columns 4" w:semiHidden="1" w:unhideWhenUsed="1"/>
-    <w:lsdException w:name="Table Columns 5" w:semiHidden="1" w:unhideWhenUsed="1"/>
-    <w:lsdException w:name="Table Grid 1" w:semiHidden="1" w:unhideWhenUsed="1"/>
-    <w:lsdException w:name="Table Grid 2" w:semiHidden="1" w:unhideWhenUsed="1"/>
-    <w:lsdException w:name="Table Grid 3" w:semiHidden="1" w:unhideWhenUsed="1"/>
-    <w:lsdException w:name="Table Grid 4" w:semiHidden="1" w:unhideWhenUsed="1"/>
-    <w:lsdException w:name="Table Grid 5" w:semiHidden="1" w:unhideWhenUsed="1"/>
-    <w:lsdException w:name="Table Grid 6" w:semiHidden="1" w:unhideWhenUsed="1"/>
-    <w:lsdException w:name="Table Grid 7" w:semiHidden="1" w:unhideWhenUsed="1"/>
-    <w:lsdException w:name="Table Grid 8" w:semiHidden="1" w:unhideWhenUsed="1"/>
-    <w:lsdException w:name="Table List 1" w:semiHidden="1" w:unhideWhenUsed="1"/>
-    <w:lsdException w:name="Table List 2" w:semiHidden="1" w:unhideWhenUsed="1"/>
-    <w:lsdException w:name="Table List 3" w:semiHidden="1" w:unhideWhenUsed="1"/>
-    <w:lsdException w:name="Table List 4" w:semiHidden="1" w:unhideWhenUsed="1"/>
-    <w:lsdException w:name="Table List 5" w:semiHidden="1" w:unhideWhenUsed="1"/>
-    <w:lsdException w:name="Table List 6" w:semiHidden="1" w:unhideWhenUsed="1"/>
-    <w:lsdException w:name="Table List 7" w:semiHidden="1" w:unhideWhenUsed="1"/>
-    <w:lsdException w:name="Table List 8" w:semiHidden="1" w:unhideWhenUsed="1"/>
-    <w:lsdException w:name="Table 3D effects 1" w:semiHidden="1" w:unhideWhenUsed="1"/>
-    <w:lsdException w:name="Table 3D effects 2" w:semiHidden="1" w:unhideWhenUsed="1"/>
-    <w:lsdException w:name="Table 3D effects 3" w:semiHidden="1" w:unhideWhenUsed="1"/>
-    <w:lsdException w:name="Table Contemporary" w:semiHidden="1" w:unhideWhenUsed="1"/>
-    <w:lsdException w:name="Table Elegant" w:semiHidden="1" w:unhideWhenUsed="1"/>
-    <w:lsdException w:name="Table Professional" w:semiHidden="1" w:unhideWhenUsed="1"/>
-    <w:lsdException w:name="Table Subtle 1" w:semiHidden="1" w:unhideWhenUsed="1"/>
-    <w:lsdException w:name="Table Subtle 2" w:semiHidden="1" w:unhideWhenUsed="1"/>
-    <w:lsdException w:name="Table Web 1" w:semiHidden="1" w:unhideWhenUsed="1"/>
-    <w:lsdException w:name="Table Web 2" w:semiHidden="1" w:unhideWhenUsed="1"/>
-    <w:lsdException w:name="Table Web 3" w:semiHidden="1" w:unhideWhenUsed="1"/>
-    <w:lsdException w:name="Balloon Text" w:semiHidden="1" w:unhideWhenUsed="1"/>
-    <w:lsdException w:name="Table Grid" w:uiPriority="59"/>
-    <w:lsdException w:name="Table Theme" w:semiHidden="1" w:unhideWhenUsed="1"/>
-    <w:lsdException w:name="Placeholder Text" w:semiHidden="1"/>
-    <w:lsdException w:name="No Spacing" w:uiPriority="1" w:qFormat="1"/>
-    <w:lsdException w:name="Light Shading" w:uiPriority="60"/>
-    <w:lsdException w:name="Light List" w:uiPriority="61"/>
-    <w:lsdException w:name="Light Grid" w:uiPriority="62"/>
-    <w:lsdException w:name="Medium Shading 1" w:uiPriority="63"/>
-    <w:lsdException w:name="Medium Shading 2" w:uiPriority="64"/>
-    <w:lsdException w:name="Medium List 1" w:uiPriority="65"/>
-    <w:lsdException w:name="Medium List 2" w:uiPriority="66"/>
-    <w:lsdException w:name="Medium Grid 1" w:uiPriority="67"/>
-    <w:lsdException w:name="Medium Grid 2" w:uiPriority="68"/>
-    <w:lsdException w:name="Medium Grid 3" w:uiPriority="69"/>
-    <w:lsdException w:name="Dark List" w:uiPriority="70"/>
-    <w:lsdException w:name="Colorful Shading" w:uiPriority="71"/>
-    <w:lsdException w:name="Colorful List" w:uiPriority="72"/>
-    <w:lsdException w:name="Colorful Grid" w:uiPriority="73"/>
-    <w:lsdException w:name="Light Shading Accent 1" w:uiPriority="60"/>
-    <w:lsdException w:name="Light List Accent 1" w:uiPriority="61"/>
-    <w:lsdException w:name="Light Grid Accent 1" w:uiPriority="62"/>
-    <w:lsdException w:name="Medium Shading 1 Accent 1" w:uiPriority="63"/>
-    <w:lsdException w:name="Medium Shading 2 Accent 1" w:uiPriority="64"/>
-    <w:lsdException w:name="Medium List 1 Accent 1" w:uiPriority="65"/>
-    <w:lsdException w:name="Revision" w:semiHidden="1"/>
-    <w:lsdException w:name="List Paragraph" w:uiPriority="34" w:qFormat="1"/>
-    <w:lsdException w:name="Quote" w:uiPriority="29" w:qFormat="1"/>
-    <w:lsdException w:name="Intense Quote" w:uiPriority="30" w:qFormat="1"/>
-    <w:lsdException w:name="Medium List 2 Accent 1" w:uiPriority="66"/>
-    <w:lsdException w:name="Medium Grid 1 Accent 1" w:uiPriority="67"/>
-    <w:lsdException w:name="Medium Grid 2 Accent 1" w:uiPriority="68"/>
-    <w:lsdException w:name="Medium Grid 3 Accent 1" w:uiPriority="69"/>
-    <w:lsdException w:name="Dark List Accent 1" w:uiPriority="70"/>
-    <w:lsdException w:name="Colorful Shading Accent 1" w:uiPriority="71"/>
-    <w:lsdException w:name="Colorful List Accent 1" w:uiPriority="72"/>
-    <w:lsdException w:name="Colorful Grid Accent 1" w:uiPriority="73"/>
-    <w:lsdException w:name="Light Shading Accent 2" w:uiPriority="60"/>
-    <w:lsdException w:name="Light List Accent 2" w:uiPriority="61"/>
-    <w:lsdException w:name="Light Grid Accent 2" w:uiPriority="62"/>
-    <w:lsdException w:name="Medium Shading 1 Accent 2" w:uiPriority="63"/>
-    <w:lsdException w:name="Medium Shading 2 Accent 2" w:uiPriority="64"/>
-    <w:lsdException w:name="Medium List 1 Accent 2" w:uiPriority="65"/>
-    <w:lsdException w:name="Medium List 2 Accent 2" w:uiPriority="66"/>
-    <w:lsdException w:name="Medium Grid 1 Accent 2" w:uiPriority="67"/>
-    <w:lsdException w:name="Medium Grid 2 Accent 2" w:uiPriority="68"/>
-    <w:lsdException w:name="Medium Grid 3 Accent 2" w:uiPriority="69"/>
-    <w:lsdException w:name="Dark List Accent 2" w:uiPriority="70"/>
-    <w:lsdException w:name="Colorful Shading Accent 2" w:uiPriority="71"/>
-    <w:lsdException w:name="Colorful List Accent 2" w:uiPriority="72"/>
-    <w:lsdException w:name="Colorful Grid Accent 2" w:uiPriority="73"/>
-    <w:lsdException w:name="Light Shading Accent 3" w:uiPriority="60"/>
-    <w:lsdException w:name="Light List Accent 3" w:uiPriority="61"/>
-    <w:lsdException w:name="Light Grid Accent 3" w:uiPriority="62"/>
-    <w:lsdException w:name="Medium Shading 1 Accent 3" w:uiPriority="63"/>
-    <w:lsdException w:name="Medium Shading 2 Accent 3" w:uiPriority="64"/>
-    <w:lsdException w:name="Medium List 1 Accent 3" w:uiPriority="65"/>
-    <w:lsdException w:name="Medium List 2 Accent 3" w:uiPriority="66"/>
-    <w:lsdException w:name="Medium Grid 1 Accent 3" w:uiPriority="67"/>
-    <w:lsdException w:name="Medium Grid 2 Accent 3" w:uiPriority="68"/>
-    <w:lsdException w:name="Medium Grid 3 Accent 3" w:uiPriority="69"/>
-    <w:lsdException w:name="Dark List Accent 3" w:uiPriority="70"/>
-    <w:lsdException w:name="Colorful Shading Accent 3" w:uiPriority="71"/>
-    <w:lsdException w:name="Colorful List Accent 3" w:uiPriority="72"/>
-    <w:lsdException w:name="Colorful Grid Accent 3" w:uiPriority="73"/>
-    <w:lsdException w:name="Light Shading Accent 4" w:uiPriority="60"/>
-    <w:lsdException w:name="Light List Accent 4" w:uiPriority="61"/>
-    <w:lsdException w:name="Light Grid Accent 4" w:uiPriority="62"/>
-    <w:lsdException w:name="Medium Shading 1 Accent 4" w:uiPriority="63"/>
-    <w:lsdException w:name="Medium Shading 2 Accent 4" w:uiPriority="64"/>
-    <w:lsdException w:name="Medium List 1 Accent 4" w:uiPriority="65"/>
-    <w:lsdException w:name="Medium List 2 Accent 4" w:uiPriority="66"/>
-    <w:lsdException w:name="Medium Grid 1 Accent 4" w:uiPriority="67"/>
-    <w:lsdException w:name="Medium Grid 2 Accent 4" w:uiPriority="68"/>
-    <w:lsdException w:name="Medium Grid 3 Accent 4" w:uiPriority="69"/>
-    <w:lsdException w:name="Dark List Accent 4" w:uiPriority="70"/>
-    <w:lsdException w:name="Colorful Shading Accent 4" w:uiPriority="71"/>
-    <w:lsdException w:name="Colorful List Accent 4" w:uiPriority="72"/>
-    <w:lsdException w:name="Colorful Grid Accent 4" w:uiPriority="73"/>
-    <w:lsdException w:name="Light Shading Accent 5" w:uiPriority="60"/>
-    <w:lsdException w:name="Light List Accent 5" w:uiPriority="61"/>
-    <w:lsdException w:name="Light Grid Accent 5" w:uiPriority="62"/>
-    <w:lsdException w:name="Medium Shading 1 Accent 5" w:uiPriority="63"/>
-    <w:lsdException w:name="Medium Shading 2 Accent 5" w:uiPriority="64"/>
-    <w:lsdException w:name="Medium List 1 Accent 5" w:uiPriority="65"/>
-    <w:lsdException w:name="Medium List 2 Accent 5" w:uiPriority="66"/>
-    <w:lsdException w:name="Medium Grid 1 Accent 5" w:uiPriority="67"/>
-    <w:lsdException w:name="Medium Grid 2 Accent 5" w:uiPriority="68"/>
-    <w:lsdException w:name="Medium Grid 3 Accent 5" w:uiPriority="69"/>
-    <w:lsdException w:name="Dark List Accent 5" w:uiPriority="70"/>
-    <w:lsdException w:name="Colorful Shading Accent 5" w:uiPriority="71"/>
-    <w:lsdException w:name="Colorful List Accent 5" w:uiPriority="72"/>
-    <w:lsdException w:name="Colorful Grid Accent 5" w:uiPriority="73"/>
-    <w:lsdException w:name="Light Shading Accent 6" w:uiPriority="60"/>
-    <w:lsdException w:name="Light List Accent 6" w:uiPriority="61"/>
-    <w:lsdException w:name="Light Grid Accent 6" w:uiPriority="62"/>
-    <w:lsdException w:name="Medium Shading 1 Accent 6" w:uiPriority="63"/>
-    <w:lsdException w:name="Medium Shading 2 Accent 6" w:uiPriority="64"/>
-    <w:lsdException w:name="Medium List 1 Accent 6" w:uiPriority="65"/>
-    <w:lsdException w:name="Medium List 2 Accent 6" w:uiPriority="66"/>
-    <w:lsdException w:name="Medium Grid 1 Accent 6" w:uiPriority="67"/>
-    <w:lsdException w:name="Medium Grid 2 Accent 6" w:uiPriority="68"/>
-    <w:lsdException w:name="Medium Grid 3 Accent 6" w:uiPriority="69"/>
-    <w:lsdException w:name="Dark List Accent 6" w:uiPriority="70"/>
-    <w:lsdException w:name="Colorful Shading Accent 6" w:uiPriority="71"/>
-    <w:lsdException w:name="Colorful List Accent 6" w:uiPriority="72"/>
-    <w:lsdException w:name="Colorful Grid Accent 6" w:uiPriority="73"/>
-    <w:lsdException w:name="Subtle Emphasis" w:uiPriority="19" w:qFormat="1"/>
-    <w:lsdException w:name="Intense Emphasis" w:uiPriority="21" w:qFormat="1"/>
-    <w:lsdException w:name="Subtle Reference" w:uiPriority="31" w:qFormat="1"/>
-    <w:lsdException w:name="Intense Reference" w:uiPriority="32" w:qFormat="1"/>
-    <w:lsdException w:name="Book Title" w:uiPriority="33" w:qFormat="1"/>
-    <w:lsdException w:name="Bibliography" w:semiHidden="1" w:uiPriority="37" w:unhideWhenUsed="1"/>
-    <w:lsdException w:name="TOC Heading" w:semiHidden="1" w:uiPriority="39" w:unhideWhenUsed="1" w:qFormat="1"/>
-    <w:lsdException w:name="Plain Table 1" w:uiPriority="41"/>
-    <w:lsdException w:name="Plain Table 2" w:uiPriority="42"/>
-    <w:lsdException w:name="Plain Table 3" w:uiPriority="43"/>
-    <w:lsdException w:name="Plain Table 4" w:uiPriority="44"/>
-    <w:lsdException w:name="Plain Table 5" w:uiPriority="45"/>
-    <w:lsdException w:name="Grid Table Light" w:uiPriority="40"/>
-    <w:lsdException w:name="Grid Table 1 Light" w:uiPriority="46"/>
-    <w:lsdException w:name="Grid Table 2" w:uiPriority="47"/>
-    <w:lsdException w:name="Grid Table 3" w:uiPriority="48"/>
-    <w:lsdException w:name="Grid Table 4" w:uiPriority="49"/>
-    <w:lsdException w:name="Grid Table 5 Dark" w:uiPriority="50"/>
-    <w:lsdException w:name="Grid Table 6 Colorful" w:uiPriority="51"/>
-    <w:lsdException w:name="Grid Table 7 Colorful" w:uiPriority="52"/>
-    <w:lsdException w:name="Grid Table 1 Light Accent 1" w:uiPriority="46"/>
-    <w:lsdException w:name="Grid Table 2 Accent 1" w:uiPriority="47"/>
-    <w:lsdException w:name="Grid Table 3 Accent 1" w:uiPriority="48"/>
-    <w:lsdException w:name="Grid Table 4 Accent 1" w:uiPriority="49"/>
-    <w:lsdException w:name="Grid Table 5 Dark Accent 1" w:uiPriority="50"/>
-    <w:lsdException w:name="Grid Table 6 Colorful Accent 1" w:uiPriority="51"/>
-    <w:lsdException w:name="Grid Table 7 Colorful Accent 1" w:uiPriority="52"/>
-    <w:lsdException w:name="Grid Table 1 Light Accent 2" w:uiPriority="46"/>
-    <w:lsdException w:name="Grid Table 2 Accent 2" w:uiPriority="47"/>
-    <w:lsdException w:name="Grid Table 3 Accent 2" w:uiPriority="48"/>
-    <w:lsdException w:name="Grid Table 4 Accent 2" w:uiPriority="49"/>
-    <w:lsdException w:name="Grid Table 5 Dark Accent 2" w:uiPriority="50"/>
-    <w:lsdException w:name="Grid Table 6 Colorful Accent 2" w:uiPriority="51"/>
-    <w:lsdException w:name="Grid Table 7 Colorful Accent 2" w:uiPriority="52"/>
-    <w:lsdException w:name="Grid Table 1 Light Accent 3" w:uiPriority="46"/>
-    <w:lsdException w:name="Grid Table 2 Accent 3" w:uiPriority="47"/>
-    <w:lsdException w:name="Grid Table 3 Accent 3" w:uiPriority="48"/>
-    <w:lsdException w:name="Grid Table 4 Accent 3" w:uiPriority="49"/>
-    <w:lsdException w:name="Grid Table 5 Dark Accent 3" w:uiPriority="50"/>
-    <w:lsdException w:name="Grid Table 6 Colorful Accent 3" w:uiPriority="51"/>
-    <w:lsdException w:name="Grid Table 7 Colorful Accent 3" w:uiPriority="52"/>
-    <w:lsdException w:name="Grid Table 1 Light Accent 4" w:uiPriority="46"/>
-    <w:lsdException w:name="Grid Table 2 Accent 4" w:uiPriority="47"/>
-    <w:lsdException w:name="Grid Table 3 Accent 4" w:uiPriority="48"/>
-    <w:lsdException w:name="Grid Table 4 Accent 4" w:uiPriority="49"/>
-    <w:lsdException w:name="Grid Table 5 Dark Accent 4" w:uiPriority="50"/>
-    <w:lsdException w:name="Grid Table 6 Colorful Accent 4" w:uiPriority="51"/>
-    <w:lsdException w:name="Grid Table 7 Colorful Accent 4" w:uiPriority="52"/>
-    <w:lsdException w:name="Grid Table 1 Light Accent 5" w:uiPriority="46"/>
-    <w:lsdException w:name="Grid Table 2 Accent 5" w:uiPriority="47"/>
-    <w:lsdException w:name="Grid Table 3 Accent 5" w:uiPriority="48"/>
-    <w:lsdException w:name="Grid Table 4 Accent 5" w:uiPriority="49"/>
-    <w:lsdException w:name="Grid Table 5 Dark Accent 5" w:uiPriority="50"/>
-    <w:lsdException w:name="Grid Table 6 Colorful Accent 5" w:uiPriority="51"/>
-    <w:lsdException w:name="Grid Table 7 Colorful Accent 5" w:uiPriority="52"/>
-    <w:lsdException w:name="Grid Table 1 Light Accent 6" w:uiPriority="46"/>
-    <w:lsdException w:name="Grid Table 2 Accent 6" w:uiPriority="47"/>
-    <w:lsdException w:name="Grid Table 3 Accent 6" w:uiPriority="48"/>
-    <w:lsdException w:name="Grid Table 4 Accent 6" w:uiPriority="49"/>
-    <w:lsdException w:name="Grid Table 5 Dark Accent 6" w:uiPriority="50"/>
-    <w:lsdException w:name="Grid Table 6 Colorful Accent 6" w:uiPriority="51"/>
-    <w:lsdException w:name="Grid Table 7 Colorful Accent 6" w:uiPriority="52"/>
-    <w:lsdException w:name="List Table 1 Light" w:uiPriority="46"/>
-    <w:lsdException w:name="List Table 2" w:uiPriority="47"/>
-    <w:lsdException w:name="List Table 3" w:uiPriority="48"/>
-    <w:lsdException w:name="List Table 4" w:uiPriority="49"/>
-    <w:lsdException w:name="List Table 5 Dark" w:uiPriority="50"/>
-    <w:lsdException w:name="List Table 6 Colorful" w:uiPriority="51"/>
-    <w:lsdException w:name="List Table 7 Colorful" w:uiPriority="52"/>
-    <w:lsdException w:name="List Table 1 Light Accent 1" w:uiPriority="46"/>
-    <w:lsdException w:name="List Table 2 Accent 1" w:uiPriority="47"/>
-    <w:lsdException w:name="List Table 3 Accent 1" w:uiPriority="48"/>
-    <w:lsdException w:name="List Table 4 Accent 1" w:uiPriority="49"/>
-    <w:lsdException w:name="List Table 5 Dark Accent 1" w:uiPriority="50"/>
-    <w:lsdException w:name="List Table 6 Colorful Accent 1" w:uiPriority="51"/>
-    <w:lsdException w:name="List Table 7 Colorful Accent 1" w:uiPriority="52"/>
-    <w:lsdException w:name="List Table 1 Light Accent 2" w:uiPriority="46"/>
-    <w:lsdException w:name="List Table 2 Accent 2" w:uiPriority="47"/>
-    <w:lsdException w:name="List Table 3 Accent 2" w:uiPriority="48"/>
-    <w:lsdException w:name="List Table 4 Accent 2" w:uiPriority="49"/>
-    <w:lsdException w:name="List Table 5 Dark Accent 2" w:uiPriority="50"/>
-    <w:lsdException w:name="List Table 6 Colorful Accent 2" w:uiPriority="51"/>
-    <w:lsdException w:name="List Table 7 Colorful Accent 2" w:uiPriority="52"/>
-    <w:lsdException w:name="List Table 1 Light Accent 3" w:uiPriority="46"/>
-    <w:lsdException w:name="List Table 2 Accent 3" w:uiPriority="47"/>
-    <w:lsdException w:name="List Table 3 Accent 3" w:uiPriority="48"/>
-    <w:lsdException w:name="List Table 4 Accent 3" w:uiPriority="49"/>
-    <w:lsdException w:name="List Table 5 Dark Accent 3" w:uiPriority="50"/>
-    <w:lsdException w:name="List Table 6 Colorful Accent 3" w:uiPriority="51"/>
-    <w:lsdException w:name="List Table 7 Colorful Accent 3" w:uiPriority="52"/>
-    <w:lsdException w:name="List Table 1 Light Accent 4" w:uiPriority="46"/>
-    <w:lsdException w:name="List Table 2 Accent 4" w:uiPriority="47"/>
-    <w:lsdException w:name="List Table 3 Accent 4" w:uiPriority="48"/>
-    <w:lsdException w:name="List Table 4 Accent 4" w:uiPriority="49"/>
-    <w:lsdException w:name="List Table 5 Dark Accent 4" w:uiPriority="50"/>
-    <w:lsdException w:name="List Table 6 Colorful Accent 4" w:uiPriority="51"/>
-    <w:lsdException w:name="List Table 7 Colorful Accent 4" w:uiPriority="52"/>
-    <w:lsdException w:name="List Table 1 Light Accent 5" w:uiPriority="46"/>
-    <w:lsdException w:name="List Table 2 Accent 5" w:uiPriority="47"/>
-    <w:lsdException w:name="List Table 3 Accent 5" w:uiPriority="48"/>
-    <w:lsdException w:name="List Table 4 Accent 5" w:uiPriority="49"/>
-    <w:lsdException w:name="List Table 5 Dark Accent 5" w:uiPriority="50"/>
-    <w:lsdException w:name="List Table 6 Colorful Accent 5" w:uiPriority="51"/>
-    <w:lsdException w:name="List Table 7 Colorful Accent 5" w:uiPriority="52"/>
-    <w:lsdException w:name="List Table 1 Light Accent 6" w:uiPriority="46"/>
-    <w:lsdException w:name="List Table 2 Accent 6" w:uiPriority="47"/>
-    <w:lsdException w:name="List Table 3 Accent 6" w:uiPriority="48"/>
-    <w:lsdException w:name="List Table 4 Accent 6" w:uiPriority="49"/>
-    <w:lsdException w:name="List Table 5 Dark Accent 6" w:uiPriority="50"/>
-    <w:lsdException w:name="List Table 6 Colorful Accent 6" w:uiPriority="51"/>
-    <w:lsdException w:name="List Table 7 Colorful Accent 6" w:uiPriority="52"/>
+  <w:latentStyles w:defLockedState="0" w:defUIPriority="99" w:defSemiHidden="1" w:defUnhideWhenUsed="1" w:defQFormat="0" w:count="267">
+    <w:lsdException w:name="Normal" w:semiHidden="0" w:uiPriority="0" w:unhideWhenUsed="0" w:qFormat="1"/>
+    <w:lsdException w:name="heading 1" w:semiHidden="0" w:uiPriority="9" w:unhideWhenUsed="0" w:qFormat="1"/>
+    <w:lsdException w:name="heading 2" w:uiPriority="9" w:qFormat="1"/>
+    <w:lsdException w:name="heading 3" w:uiPriority="9" w:qFormat="1"/>
+    <w:lsdException w:name="heading 4" w:uiPriority="9" w:qFormat="1"/>
+    <w:lsdException w:name="heading 5" w:uiPriority="9" w:qFormat="1"/>
+    <w:lsdException w:name="heading 6" w:uiPriority="9" w:qFormat="1"/>
+    <w:lsdException w:name="heading 7" w:uiPriority="9" w:qFormat="1"/>
+    <w:lsdException w:name="heading 8" w:uiPriority="9" w:qFormat="1"/>
+    <w:lsdException w:name="heading 9" w:uiPriority="9" w:qFormat="1"/>
+    <w:lsdException w:name="toc 1" w:uiPriority="39"/>
+    <w:lsdException w:name="toc 2" w:uiPriority="39"/>
+    <w:lsdException w:name="toc 3" w:uiPriority="39"/>
+    <w:lsdException w:name="toc 4" w:uiPriority="39"/>
+    <w:lsdException w:name="toc 5" w:uiPriority="39"/>
+    <w:lsdException w:name="toc 6" w:uiPriority="39"/>
+    <w:lsdException w:name="toc 7" w:uiPriority="39"/>
+    <w:lsdException w:name="toc 8" w:uiPriority="39"/>
+    <w:lsdException w:name="toc 9" w:uiPriority="39"/>
+    <w:lsdException w:name="caption" w:uiPriority="35"/>
+    <w:lsdException w:name="Title" w:semiHidden="0" w:uiPriority="10" w:unhideWhenUsed="0" w:qFormat="1"/>
+    <w:lsdException w:name="Default Paragraph Font" w:uiPriority="1"/>
+    <w:lsdException w:name="Subtitle" w:semiHidden="0" w:uiPriority="11" w:unhideWhenUsed="0" w:qFormat="1"/>
+    <w:lsdException w:name="Strong" w:semiHidden="0" w:uiPriority="22" w:unhideWhenUsed="0" w:qFormat="1"/>
+    <w:lsdException w:name="Emphasis" w:semiHidden="0" w:uiPriority="20" w:unhideWhenUsed="0" w:qFormat="1"/>
+    <w:lsdException w:name="Table Grid" w:semiHidden="0" w:uiPriority="59" w:unhideWhenUsed="0"/>
+    <w:lsdException w:name="Placeholder Text" w:unhideWhenUsed="0"/>
+    <w:lsdException w:name="No Spacing" w:semiHidden="0" w:uiPriority="1" w:unhideWhenUsed="0" w:qFormat="1"/>
+    <w:lsdException w:name="Light Shading" w:semiHidden="0" w:uiPriority="60" w:unhideWhenUsed="0"/>
+    <w:lsdException w:name="Light List" w:semiHidden="0" w:uiPriority="61" w:unhideWhenUsed="0"/>
+    <w:lsdException w:name="Light Grid" w:semiHidden="0" w:uiPriority="62" w:unhideWhenUsed="0"/>
+    <w:lsdException w:name="Medium Shading 1" w:semiHidden="0" w:uiPriority="63" w:unhideWhenUsed="0"/>
+    <w:lsdException w:name="Medium Shading 2" w:semiHidden="0" w:uiPriority="64" w:unhideWhenUsed="0"/>
+    <w:lsdException w:name="Medium List 1" w:semiHidden="0" w:uiPriority="65" w:unhideWhenUsed="0"/>
+    <w:lsdException w:name="Medium List 2" w:semiHidden="0" w:uiPriority="66" w:unhideWhenUsed="0"/>
+    <w:lsdException w:name="Medium Grid 1" w:semiHidden="0" w:uiPriority="67" w:unhideWhenUsed="0"/>
+    <w:lsdException w:name="Medium Grid 2" w:semiHidden="0" w:uiPriority="68" w:unhideWhenUsed="0"/>
+    <w:lsdException w:name="Medium Grid 3" w:semiHidden="0" w:uiPriority="69" w:unhideWhenUsed="0"/>
+    <w:lsdException w:name="Dark List" w:semiHidden="0" w:uiPriority="70" w:unhideWhenUsed="0"/>
+    <w:lsdException w:name="Colorful Shading" w:semiHidden="0" w:uiPriority="71" w:unhideWhenUsed="0"/>
+    <w:lsdException w:name="Colorful List" w:semiHidden="0" w:uiPriority="72" w:unhideWhenUsed="0"/>
+    <w:lsdException w:name="Colorful Grid" w:semiHidden="0" w:uiPriority="73" w:unhideWhenUsed="0"/>
+    <w:lsdException w:name="Light Shading Accent 1" w:semiHidden="0" w:uiPriority="60" w:unhideWhenUsed="0"/>
+    <w:lsdException w:name="Light List Accent 1" w:semiHidden="0" w:uiPriority="61" w:unhideWhenUsed="0"/>
+    <w:lsdException w:name="Light Grid Accent 1" w:semiHidden="0" w:uiPriority="62" w:unhideWhenUsed="0"/>
+    <w:lsdException w:name="Medium Shading 1 Accent 1" w:semiHidden="0" w:uiPriority="63" w:unhideWhenUsed="0"/>
+    <w:lsdException w:name="Medium Shading 2 Accent 1" w:semiHidden="0" w:uiPriority="64" w:unhideWhenUsed="0"/>
+    <w:lsdException w:name="Medium List 1 Accent 1" w:semiHidden="0" w:uiPriority="65" w:unhideWhenUsed="0"/>
+    <w:lsdException w:name="Revision" w:unhideWhenUsed="0"/>
+    <w:lsdException w:name="List Paragraph" w:semiHidden="0" w:uiPriority="34" w:unhideWhenUsed="0" w:qFormat="1"/>
+    <w:lsdException w:name="Quote" w:semiHidden="0" w:uiPriority="29" w:unhideWhenUsed="0" w:qFormat="1"/>
+    <w:lsdException w:name="Intense Quote" w:semiHidden="0" w:uiPriority="30" w:unhideWhenUsed="0" w:qFormat="1"/>
+    <w:lsdException w:name="Medium List 2 Accent 1" w:semiHidden="0" w:uiPriority="66" w:unhideWhenUsed="0"/>
+    <w:lsdException w:name="Medium Grid 1 Accent 1" w:semiHidden="0" w:uiPriority="67" w:unhideWhenUsed="0"/>
+    <w:lsdException w:name="Medium Grid 2 Accent 1" w:semiHidden="0" w:uiPriority="68" w:unhideWhenUsed="0"/>
+    <w:lsdException w:name="Medium Grid 3 Accent 1" w:semiHidden="0" w:uiPriority="69" w:unhideWhenUsed="0"/>
+    <w:lsdException w:name="Dark List Accent 1" w:semiHidden="0" w:uiPriority="70" w:unhideWhenUsed="0"/>
+    <w:lsdException w:name="Colorful Shading Accent 1" w:semiHidden="0" w:uiPriority="71" w:unhideWhenUsed="0"/>
+    <w:lsdException w:name="Colorful List Accent 1" w:semiHidden="0" w:uiPriority="72" w:unhideWhenUsed="0"/>
+    <w:lsdException w:name="Colorful Grid Accent 1" w:semiHidden="0" w:uiPriority="73" w:unhideWhenUsed="0"/>
+    <w:lsdException w:name="Light Shading Accent 2" w:semiHidden="0" w:uiPriority="60" w:unhideWhenUsed="0"/>
+    <w:lsdException w:name="Light List Accent 2" w:semiHidden="0" w:uiPriority="61" w:unhideWhenUsed="0"/>
+    <w:lsdException w:name="Light Grid Accent 2" w:semiHidden="0" w:uiPriority="62" w:unhideWhenUsed="0"/>
+    <w:lsdException w:name="Medium Shading 1 Accent 2" w:semiHidden="0" w:uiPriority="63" w:unhideWhenUsed="0"/>
+    <w:lsdException w:name="Medium Shading 2 Accent 2" w:semiHidden="0" w:uiPriority="64" w:unhideWhenUsed="0"/>
+    <w:lsdException w:name="Medium List 1 Accent 2" w:semiHidden="0" w:uiPriority="65" w:unhideWhenUsed="0"/>
+    <w:lsdException w:name="Medium List 2 Accent 2" w:semiHidden="0" w:uiPriority="66" w:unhideWhenUsed="0"/>
+    <w:lsdException w:name="Medium Grid 1 Accent 2" w:semiHidden="0" w:uiPriority="67" w:unhideWhenUsed="0"/>
+    <w:lsdException w:name="Medium Grid 2 Accent 2" w:semiHidden="0" w:uiPriority="68" w:unhideWhenUsed="0"/>
+    <w:lsdException w:name="Medium Grid 3 Accent 2" w:semiHidden="0" w:uiPriority="69" w:unhideWhenUsed="0"/>
+    <w:lsdException w:name="Dark List Accent 2" w:semiHidden="0" w:uiPriority="70" w:unhideWhenUsed="0"/>
+    <w:lsdException w:name="Colorful Shading Accent 2" w:semiHidden="0" w:uiPriority="71" w:unhideWhenUsed="0"/>
+    <w:lsdException w:name="Colorful List Accent 2" w:semiHidden="0" w:uiPriority="72" w:unhideWhenUsed="0"/>
+    <w:lsdException w:name="Colorful Grid Accent 2" w:semiHidden="0" w:uiPriority="73" w:unhideWhenUsed="0"/>
+    <w:lsdException w:name="Light Shading Accent 3" w:semiHidden="0" w:uiPriority="60" w:unhideWhenUsed="0"/>
+    <w:lsdException w:name="Light List Accent 3" w:semiHidden="0" w:uiPriority="61" w:unhideWhenUsed="0"/>
+    <w:lsdException w:name="Light Grid Accent 3" w:semiHidden="0" w:uiPriority="62" w:unhideWhenUsed="0"/>
+    <w:lsdException w:name="Medium Shading 1 Accent 3" w:semiHidden="0" w:uiPriority="63" w:unhideWhenUsed="0"/>
+    <w:lsdException w:name="Medium Shading 2 Accent 3" w:semiHidden="0" w:uiPriority="64" w:unhideWhenUsed="0"/>
+    <w:lsdException w:name="Medium List 1 Accent 3" w:semiHidden="0" w:uiPriority="65" w:unhideWhenUsed="0"/>
+    <w:lsdException w:name="Medium List 2 Accent 3" w:semiHidden="0" w:uiPriority="66" w:unhideWhenUsed="0"/>
+    <w:lsdException w:name="Medium Grid 1 Accent 3" w:semiHidden="0" w:uiPriority="67" w:unhideWhenUsed="0"/>
+    <w:lsdException w:name="Medium Grid 2 Accent 3" w:semiHidden="0" w:uiPriority="68" w:unhideWhenUsed="0"/>
+    <w:lsdException w:name="Medium Grid 3 Accent 3" w:semiHidden="0" w:uiPriority="69" w:unhideWhenUsed="0"/>
+    <w:lsdException w:name="Dark List Accent 3" w:semiHidden="0" w:uiPriority="70" w:unhideWhenUsed="0"/>
+    <w:lsdException w:name="Colorful Shading Accent 3" w:semiHidden="0" w:uiPriority="71" w:unhideWhenUsed="0"/>
+    <w:lsdException w:name="Colorful List Accent 3" w:semiHidden="0" w:uiPriority="72" w:unhideWhenUsed="0"/>
+    <w:lsdException w:name="Colorful Grid Accent 3" w:semiHidden="0" w:uiPriority="73" w:unhideWhenUsed="0"/>
+    <w:lsdException w:name="Light Shading Accent 4" w:semiHidden="0" w:uiPriority="60" w:unhideWhenUsed="0"/>
+    <w:lsdException w:name="Light List Accent 4" w:semiHidden="0" w:uiPriority="61" w:unhideWhenUsed="0"/>
+    <w:lsdException w:name="Light Grid Accent 4" w:semiHidden="0" w:uiPriority="62" w:unhideWhenUsed="0"/>
+    <w:lsdException w:name="Medium Shading 1 Accent 4" w:semiHidden="0" w:uiPriority="63" w:unhideWhenUsed="0"/>
+    <w:lsdException w:name="Medium Shading 2 Accent 4" w:semiHidden="0" w:uiPriority="64" w:unhideWhenUsed="0"/>
+    <w:lsdException w:name="Medium List 1 Accent 4" w:semiHidden="0" w:uiPriority="65" w:unhideWhenUsed="0"/>
+    <w:lsdException w:name="Medium List 2 Accent 4" w:semiHidden="0" w:uiPriority="66" w:unhideWhenUsed="0"/>
+    <w:lsdException w:name="Medium Grid 1 Accent 4" w:semiHidden="0" w:uiPriority="67" w:unhideWhenUsed="0"/>
+    <w:lsdException w:name="Medium Grid 2 Accent 4" w:semiHidden="0" w:uiPriority="68" w:unhideWhenUsed="0"/>
+    <w:lsdException w:name="Medium Grid 3 Accent 4" w:semiHidden="0" w:uiPriority="69" w:unhideWhenUsed="0"/>
+    <w:lsdException w:name="Dark List Accent 4" w:semiHidden="0" w:uiPriority="70" w:unhideWhenUsed="0"/>
+    <w:lsdException w:name="Colorful Shading Accent 4" w:semiHidden="0" w:uiPriority="71" w:unhideWhenUsed="0"/>
+    <w:lsdException w:name="Colorful List Accent 4" w:semiHidden="0" w:uiPriority="72" w:unhideWhenUsed="0"/>
+    <w:lsdException w:name="Colorful Grid Accent 4" w:semiHidden="0" w:uiPriority="73" w:unhideWhenUsed="0"/>
+    <w:lsdException w:name="Light Shading Accent 5" w:semiHidden="0" w:uiPriority="60" w:unhideWhenUsed="0"/>
+    <w:lsdException w:name="Light List Accent 5" w:semiHidden="0" w:uiPriority="61" w:unhideWhenUsed="0"/>
+    <w:lsdException w:name="Light Grid Accent 5" w:semiHidden="0" w:uiPriority="62" w:unhideWhenUsed="0"/>
+    <w:lsdException w:name="Medium Shading 1 Accent 5" w:semiHidden="0" w:uiPriority="63" w:unhideWhenUsed="0"/>
+    <w:lsdException w:name="Medium Shading 2 Accent 5" w:semiHidden="0" w:uiPriority="64" w:unhideWhenUsed="0"/>
+    <w:lsdException w:name="Medium List 1 Accent 5" w:semiHidden="0" w:uiPriority="65" w:unhideWhenUsed="0"/>
+    <w:lsdException w:name="Medium List 2 Accent 5" w:semiHidden="0" w:uiPriority="66" w:unhideWhenUsed="0"/>
+    <w:lsdException w:name="Medium Grid 1 Accent 5" w:semiHidden="0" w:uiPriority="67" w:unhideWhenUsed="0"/>
+    <w:lsdException w:name="Medium Grid 2 Accent 5" w:semiHidden="0" w:uiPriority="68" w:unhideWhenUsed="0"/>
+    <w:lsdException w:name="Medium Grid 3 Accent 5" w:semiHidden="0" w:uiPriority="69" w:unhideWhenUsed="0"/>
+    <w:lsdException w:name="Dark List Accent 5" w:semiHidden="0" w:uiPriority="70" w:unhideWhenUsed="0"/>
+    <w:lsdException w:name="Colorful Shading Accent 5" w:semiHidden="0" w:uiPriority="71" w:unhideWhenUsed="0"/>
+    <w:lsdException w:name="Colorful List Accent 5" w:semiHidden="0" w:uiPriority="72" w:unhideWhenUsed="0"/>
+    <w:lsdException w:name="Colorful Grid Accent 5" w:semiHidden="0" w:uiPriority="73" w:unhideWhenUsed="0"/>
+    <w:lsdException w:name="Light Shading Accent 6" w:semiHidden="0" w:uiPriority="60" w:unhideWhenUsed="0"/>
+    <w:lsdException w:name="Light List Accent 6" w:semiHidden="0" w:uiPriority="61" w:unhideWhenUsed="0"/>
+    <w:lsdException w:name="Light Grid Accent 6" w:semiHidden="0" w:uiPriority="62" w:unhideWhenUsed="0"/>
+    <w:lsdException w:name="Medium Shading 1 Accent 6" w:semiHidden="0" w:uiPriority="63" w:unhideWhenUsed="0"/>
+    <w:lsdException w:name="Medium Shading 2 Accent 6" w:semiHidden="0" w:uiPriority="64" w:unhideWhenUsed="0"/>
+    <w:lsdException w:name="Medium List 1 Accent 6" w:semiHidden="0" w:uiPriority="65" w:unhideWhenUsed="0"/>
+    <w:lsdException w:name="Medium List 2 Accent 6" w:semiHidden="0" w:uiPriority="66" w:unhideWhenUsed="0"/>
+    <w:lsdException w:name="Medium Grid 1 Accent 6" w:semiHidden="0" w:uiPriority="67" w:unhideWhenUsed="0"/>
+    <w:lsdException w:name="Medium Grid 2 Accent 6" w:semiHidden="0" w:uiPriority="68" w:unhideWhenUsed="0"/>
+    <w:lsdException w:name="Medium Grid 3 Accent 6" w:semiHidden="0" w:uiPriority="69" w:unhideWhenUsed="0"/>
+    <w:lsdException w:name="Dark List Accent 6" w:semiHidden="0" w:uiPriority="70" w:unhideWhenUsed="0"/>
+    <w:lsdException w:name="Colorful Shading Accent 6" w:semiHidden="0" w:uiPriority="71" w:unhideWhenUsed="0"/>
+    <w:lsdException w:name="Colorful List Accent 6" w:semiHidden="0" w:uiPriority="72" w:unhideWhenUsed="0"/>
+    <w:lsdException w:name="Colorful Grid Accent 6" w:semiHidden="0" w:uiPriority="73" w:unhideWhenUsed="0"/>
+    <w:lsdException w:name="Subtle Emphasis" w:semiHidden="0" w:uiPriority="19" w:unhideWhenUsed="0" w:qFormat="1"/>
+    <w:lsdException w:name="Intense Emphasis" w:semiHidden="0" w:uiPriority="21" w:unhideWhenUsed="0" w:qFormat="1"/>
+    <w:lsdException w:name="Subtle Reference" w:semiHidden="0" w:uiPriority="31" w:unhideWhenUsed="0" w:qFormat="1"/>
+    <w:lsdException w:name="Intense Reference" w:semiHidden="0" w:uiPriority="32" w:unhideWhenUsed="0" w:qFormat="1"/>
+    <w:lsdException w:name="Book Title" w:semiHidden="0" w:uiPriority="33" w:unhideWhenUsed="0" w:qFormat="1"/>
+    <w:lsdException w:name="Bibliography" w:uiPriority="37"/>
+    <w:lsdException w:name="TOC Heading" w:uiPriority="39" w:qFormat="1"/>
   </w:latentStyles>
   <w:style w:type="paragraph" w:default="1" w:styleId="Normal">
     <w:name w:val="Normal"/>
@@ -1223,6 +1156,7 @@
     <w:uiPriority w:val="99"/>
     <w:semiHidden/>
     <w:unhideWhenUsed/>
+    <w:qFormat/>
     <w:tblPr>
       <w:tblInd w:w="0" w:type="dxa"/>
       <w:tblCellMar>
@@ -1970,7 +1904,7 @@
 </file>
 
 <file path=customXml/itemProps1.xml><?xml version="1.0" encoding="utf-8"?>
-<ds:datastoreItem xmlns:ds="http://schemas.openxmlformats.org/officeDocument/2006/customXml" ds:itemID="{CAF9727C-EA23-491F-A959-9EBECE7757D8}">
+<ds:datastoreItem xmlns:ds="http://schemas.openxmlformats.org/officeDocument/2006/customXml" ds:itemID="{F1ABF00E-6519-4051-B1FC-B56403965D7C}">
   <ds:schemaRefs>
     <ds:schemaRef ds:uri="http://schemas.openxmlformats.org/officeDocument/2006/bibliography"/>
   </ds:schemaRefs>

</xml_diff>

<commit_message>
CLone a private repository
</commit_message>
<xml_diff>
--- a/github_cheatsheet.docx
+++ b/github_cheatsheet.docx
@@ -1,12 +1,12 @@
 
 <file path=word/document.xml><?xml version="1.0" encoding="utf-8"?>
-<w:document xmlns:ve="http://schemas.openxmlformats.org/markup-compatibility/2006" xmlns:o="urn:schemas-microsoft-com:office:office" xmlns:r="http://schemas.openxmlformats.org/officeDocument/2006/relationships" xmlns:m="http://schemas.openxmlformats.org/officeDocument/2006/math" xmlns:v="urn:schemas-microsoft-com:vml" xmlns:wp="http://schemas.openxmlformats.org/drawingml/2006/wordprocessingDrawing" xmlns:w10="urn:schemas-microsoft-com:office:word" xmlns:w="http://schemas.openxmlformats.org/wordprocessingml/2006/main" xmlns:wne="http://schemas.microsoft.com/office/word/2006/wordml">
+<w:document xmlns:wpc="http://schemas.microsoft.com/office/word/2010/wordprocessingCanvas" xmlns:mo="http://schemas.microsoft.com/office/mac/office/2008/main" xmlns:mc="http://schemas.openxmlformats.org/markup-compatibility/2006" xmlns:mv="urn:schemas-microsoft-com:mac:vml" xmlns:o="urn:schemas-microsoft-com:office:office" xmlns:r="http://schemas.openxmlformats.org/officeDocument/2006/relationships" xmlns:m="http://schemas.openxmlformats.org/officeDocument/2006/math" xmlns:v="urn:schemas-microsoft-com:vml" xmlns:wp14="http://schemas.microsoft.com/office/word/2010/wordprocessingDrawing" xmlns:wp="http://schemas.openxmlformats.org/drawingml/2006/wordprocessingDrawing" xmlns:w10="urn:schemas-microsoft-com:office:word" xmlns:w="http://schemas.openxmlformats.org/wordprocessingml/2006/main" xmlns:w14="http://schemas.microsoft.com/office/word/2010/wordml" xmlns:w15="http://schemas.microsoft.com/office/word/2012/wordml" xmlns:wpg="http://schemas.microsoft.com/office/word/2010/wordprocessingGroup" xmlns:wpi="http://schemas.microsoft.com/office/word/2010/wordprocessingInk" xmlns:wne="http://schemas.microsoft.com/office/word/2006/wordml" xmlns:wps="http://schemas.microsoft.com/office/word/2010/wordprocessingShape" mc:Ignorable="w14 w15 wp14">
   <w:body>
     <w:p>
       <w:pPr>
         <w:pStyle w:val="Title"/>
       </w:pPr>
-      <w:bookmarkStart w:id="0" w:name="_Toc447076830"/>
+      <w:bookmarkStart w:id="0" w:name="_Toc480958700"/>
       <w:r>
         <w:t>github_cheatsheet</w:t>
       </w:r>
@@ -29,13 +29,19 @@
           <w:docPartUnique/>
         </w:docPartObj>
       </w:sdtPr>
+      <w:sdtEndPr/>
       <w:sdtContent>
         <w:p>
           <w:pPr>
             <w:pStyle w:val="TOCHeading"/>
           </w:pPr>
           <w:r>
-            <w:t>Contents</w:t>
+            <w:t>Conten</w:t>
+          </w:r>
+          <w:bookmarkStart w:id="1" w:name="_GoBack"/>
+          <w:bookmarkEnd w:id="1"/>
+          <w:r>
+            <w:t>ts</w:t>
           </w:r>
         </w:p>
         <w:p>
@@ -47,8 +53,6 @@
             <w:rPr>
               <w:rFonts w:eastAsiaTheme="minorEastAsia" w:cstheme="minorBidi"/>
               <w:noProof/>
-              <w:sz w:val="22"/>
-              <w:szCs w:val="22"/>
               <w:lang w:bidi="ar-SA"/>
             </w:rPr>
           </w:pPr>
@@ -61,7 +65,7 @@
           <w:r>
             <w:fldChar w:fldCharType="separate"/>
           </w:r>
-          <w:hyperlink w:anchor="_Toc447076830" w:history="1">
+          <w:hyperlink w:anchor="_Toc480958700" w:history="1">
             <w:r>
               <w:rPr>
                 <w:rStyle w:val="Hyperlink"/>
@@ -88,7 +92,7 @@
                 <w:noProof/>
                 <w:webHidden/>
               </w:rPr>
-              <w:instrText xml:space="preserve"> PAGEREF _Toc447076830 \h </w:instrText>
+              <w:instrText xml:space="preserve"> PAGEREF _Toc480958700 \h </w:instrText>
             </w:r>
             <w:r>
               <w:rPr>
@@ -128,12 +132,10 @@
             <w:rPr>
               <w:rFonts w:eastAsiaTheme="minorEastAsia" w:cstheme="minorBidi"/>
               <w:noProof/>
-              <w:sz w:val="22"/>
-              <w:szCs w:val="22"/>
               <w:lang w:bidi="ar-SA"/>
             </w:rPr>
           </w:pPr>
-          <w:hyperlink w:anchor="_Toc447076831" w:history="1">
+          <w:hyperlink w:anchor="_Toc480958701" w:history="1">
             <w:r>
               <w:rPr>
                 <w:rStyle w:val="Hyperlink"/>
@@ -160,7 +162,7 @@
                 <w:noProof/>
                 <w:webHidden/>
               </w:rPr>
-              <w:instrText xml:space="preserve"> PAGEREF _Toc447076831 \h </w:instrText>
+              <w:instrText xml:space="preserve"> PAGEREF _Toc480958701 \h </w:instrText>
             </w:r>
             <w:r>
               <w:rPr>
@@ -180,7 +182,7 @@
                 <w:noProof/>
                 <w:webHidden/>
               </w:rPr>
-              <w:t>1</w:t>
+              <w:t>2</w:t>
             </w:r>
             <w:r>
               <w:rPr>
@@ -200,18 +202,16 @@
             <w:rPr>
               <w:rFonts w:eastAsiaTheme="minorEastAsia" w:cstheme="minorBidi"/>
               <w:noProof/>
-              <w:sz w:val="22"/>
-              <w:szCs w:val="22"/>
               <w:lang w:bidi="ar-SA"/>
             </w:rPr>
           </w:pPr>
-          <w:hyperlink w:anchor="_Toc447076832" w:history="1">
+          <w:hyperlink w:anchor="_Toc480958702" w:history="1">
             <w:r>
               <w:rPr>
                 <w:rStyle w:val="Hyperlink"/>
                 <w:noProof/>
               </w:rPr>
-              <w:t>Force a Push to a Github Repository</w:t>
+              <w:t>Clone a Private Repository</w:t>
             </w:r>
             <w:r>
               <w:rPr>
@@ -232,7 +232,7 @@
                 <w:noProof/>
                 <w:webHidden/>
               </w:rPr>
-              <w:instrText xml:space="preserve"> PAGEREF _Toc447076832 \h </w:instrText>
+              <w:instrText xml:space="preserve"> PAGEREF _Toc480958702 \h </w:instrText>
             </w:r>
             <w:r>
               <w:rPr>
@@ -252,7 +252,7 @@
                 <w:noProof/>
                 <w:webHidden/>
               </w:rPr>
-              <w:t>1</w:t>
+              <w:t>2</w:t>
             </w:r>
             <w:r>
               <w:rPr>
@@ -272,18 +272,16 @@
             <w:rPr>
               <w:rFonts w:eastAsiaTheme="minorEastAsia" w:cstheme="minorBidi"/>
               <w:noProof/>
-              <w:sz w:val="22"/>
-              <w:szCs w:val="22"/>
               <w:lang w:bidi="ar-SA"/>
             </w:rPr>
           </w:pPr>
-          <w:hyperlink w:anchor="_Toc447076833" w:history="1">
+          <w:hyperlink w:anchor="_Toc480958703" w:history="1">
             <w:r>
               <w:rPr>
                 <w:rStyle w:val="Hyperlink"/>
                 <w:noProof/>
               </w:rPr>
-              <w:t>Merge Binary Files</w:t>
+              <w:t>Force a Push to a Github Repository</w:t>
             </w:r>
             <w:r>
               <w:rPr>
@@ -304,7 +302,7 @@
                 <w:noProof/>
                 <w:webHidden/>
               </w:rPr>
-              <w:instrText xml:space="preserve"> PAGEREF _Toc447076833 \h </w:instrText>
+              <w:instrText xml:space="preserve"> PAGEREF _Toc480958703 \h </w:instrText>
             </w:r>
             <w:r>
               <w:rPr>
@@ -324,7 +322,7 @@
                 <w:noProof/>
                 <w:webHidden/>
               </w:rPr>
-              <w:t>1</w:t>
+              <w:t>2</w:t>
             </w:r>
             <w:r>
               <w:rPr>
@@ -344,32 +342,16 @@
             <w:rPr>
               <w:rFonts w:eastAsiaTheme="minorEastAsia" w:cstheme="minorBidi"/>
               <w:noProof/>
-              <w:sz w:val="22"/>
-              <w:szCs w:val="22"/>
               <w:lang w:bidi="ar-SA"/>
             </w:rPr>
           </w:pPr>
-          <w:hyperlink w:anchor="_Toc447076834" w:history="1">
+          <w:hyperlink w:anchor="_Toc480958704" w:history="1">
             <w:r>
               <w:rPr>
                 <w:rStyle w:val="Hyperlink"/>
                 <w:noProof/>
               </w:rPr>
-              <w:t>Throw Out All Changes and R</w:t>
-            </w:r>
-            <w:r>
-              <w:rPr>
-                <w:rStyle w:val="Hyperlink"/>
-                <w:noProof/>
-              </w:rPr>
-              <w:t>e</w:t>
-            </w:r>
-            <w:r>
-              <w:rPr>
-                <w:rStyle w:val="Hyperlink"/>
-                <w:noProof/>
-              </w:rPr>
-              <w:t>vert to the Origin Master</w:t>
+              <w:t>Merge Binary Files</w:t>
             </w:r>
             <w:r>
               <w:rPr>
@@ -390,7 +372,7 @@
                 <w:noProof/>
                 <w:webHidden/>
               </w:rPr>
-              <w:instrText xml:space="preserve"> PAGEREF _Toc447076834 \h </w:instrText>
+              <w:instrText xml:space="preserve"> PAGEREF _Toc480958704 \h </w:instrText>
             </w:r>
             <w:r>
               <w:rPr>
@@ -410,7 +392,7 @@
                 <w:noProof/>
                 <w:webHidden/>
               </w:rPr>
-              <w:t>2</w:t>
+              <w:t>3</w:t>
             </w:r>
             <w:r>
               <w:rPr>
@@ -430,17 +412,85 @@
             <w:rPr>
               <w:rFonts w:eastAsiaTheme="minorEastAsia" w:cstheme="minorBidi"/>
               <w:noProof/>
-              <w:sz w:val="22"/>
-              <w:szCs w:val="22"/>
               <w:lang w:bidi="ar-SA"/>
             </w:rPr>
           </w:pPr>
-          <w:hyperlink w:anchor="_Toc447076835" w:history="1">
+          <w:hyperlink w:anchor="_Toc480958705" w:history="1">
             <w:r>
               <w:rPr>
                 <w:rStyle w:val="Hyperlink"/>
                 <w:noProof/>
               </w:rPr>
+              <w:t>Throw Out All Changes and Revert to the Origin Master</w:t>
+            </w:r>
+            <w:r>
+              <w:rPr>
+                <w:noProof/>
+                <w:webHidden/>
+              </w:rPr>
+              <w:tab/>
+            </w:r>
+            <w:r>
+              <w:rPr>
+                <w:noProof/>
+                <w:webHidden/>
+              </w:rPr>
+              <w:fldChar w:fldCharType="begin"/>
+            </w:r>
+            <w:r>
+              <w:rPr>
+                <w:noProof/>
+                <w:webHidden/>
+              </w:rPr>
+              <w:instrText xml:space="preserve"> PAGEREF _Toc480958705 \h </w:instrText>
+            </w:r>
+            <w:r>
+              <w:rPr>
+                <w:noProof/>
+                <w:webHidden/>
+              </w:rPr>
+            </w:r>
+            <w:r>
+              <w:rPr>
+                <w:noProof/>
+                <w:webHidden/>
+              </w:rPr>
+              <w:fldChar w:fldCharType="separate"/>
+            </w:r>
+            <w:r>
+              <w:rPr>
+                <w:noProof/>
+                <w:webHidden/>
+              </w:rPr>
+              <w:t>3</w:t>
+            </w:r>
+            <w:r>
+              <w:rPr>
+                <w:noProof/>
+                <w:webHidden/>
+              </w:rPr>
+              <w:fldChar w:fldCharType="end"/>
+            </w:r>
+          </w:hyperlink>
+        </w:p>
+        <w:p>
+          <w:pPr>
+            <w:pStyle w:val="TOC1"/>
+            <w:tabs>
+              <w:tab w:val="right" w:leader="dot" w:pos="9350"/>
+            </w:tabs>
+            <w:rPr>
+              <w:rFonts w:eastAsiaTheme="minorEastAsia" w:cstheme="minorBidi"/>
+              <w:noProof/>
+              <w:lang w:bidi="ar-SA"/>
+            </w:rPr>
+          </w:pPr>
+          <w:hyperlink w:anchor="_Toc480958706" w:history="1">
+            <w:r>
+              <w:rPr>
+                <w:rStyle w:val="Hyperlink"/>
+                <w:noProof/>
+              </w:rPr>
               <w:t>Undo a git add</w:t>
             </w:r>
             <w:r>
@@ -462,7 +512,7 @@
                 <w:noProof/>
                 <w:webHidden/>
               </w:rPr>
-              <w:instrText xml:space="preserve"> PAGEREF _Toc447076835 \h </w:instrText>
+              <w:instrText xml:space="preserve"> PAGEREF _Toc480958706 \h </w:instrText>
             </w:r>
             <w:r>
               <w:rPr>
@@ -482,7 +532,7 @@
                 <w:noProof/>
                 <w:webHidden/>
               </w:rPr>
-              <w:t>2</w:t>
+              <w:t>3</w:t>
             </w:r>
             <w:r>
               <w:rPr>
@@ -507,8 +557,9 @@
           <w:noProof/>
           <w:lang w:bidi="ar-SA"/>
         </w:rPr>
+        <w:lastRenderedPageBreak/>
         <w:drawing>
-          <wp:inline distT="0" distB="0" distL="0" distR="0">
+          <wp:inline distT="0" distB="0" distL="0" distR="0" wp14:anchorId="562C356B" wp14:editId="790A2DAC">
             <wp:extent cx="5943600" cy="5532723"/>
             <wp:effectExtent l="19050" t="0" r="0" b="0"/>
             <wp:docPr id="1" name="Picture 1"/>
@@ -558,12 +609,11 @@
       <w:pPr>
         <w:pStyle w:val="Heading1"/>
       </w:pPr>
-      <w:bookmarkStart w:id="1" w:name="_Toc447076831"/>
-      <w:r>
-        <w:lastRenderedPageBreak/>
+      <w:bookmarkStart w:id="2" w:name="_Toc480958701"/>
+      <w:r>
         <w:t>add/add Conflicts</w:t>
       </w:r>
-      <w:bookmarkEnd w:id="1"/>
+      <w:bookmarkEnd w:id="2"/>
     </w:p>
     <w:p>
       <w:hyperlink r:id="rId6" w:history="1">
@@ -581,11 +631,45 @@
       <w:pPr>
         <w:pStyle w:val="Heading1"/>
       </w:pPr>
-      <w:bookmarkStart w:id="2" w:name="_Toc447076832"/>
+      <w:bookmarkStart w:id="3" w:name="_Toc480958702"/>
+      <w:r>
+        <w:t>Clone a Private Repository</w:t>
+      </w:r>
+      <w:bookmarkEnd w:id="3"/>
+    </w:p>
+    <w:p>
+      <w:pPr>
+        <w:pStyle w:val="p1"/>
+      </w:pPr>
+      <w:r>
+        <w:rPr>
+          <w:rStyle w:val="s1"/>
+        </w:rPr>
+        <w:t>git clone https://Prettyfield:</w:t>
+      </w:r>
+      <w:r>
+        <w:rPr>
+          <w:rStyle w:val="s1"/>
+        </w:rPr>
+        <w:t>&lt;insert_pwd_here&gt;</w:t>
+      </w:r>
+      <w:r>
+        <w:rPr>
+          <w:rStyle w:val="s1"/>
+        </w:rPr>
+        <w:t>@github.com/savitech/notebooks.git</w:t>
+      </w:r>
+    </w:p>
+    <w:p/>
+    <w:p>
+      <w:pPr>
+        <w:pStyle w:val="Heading1"/>
+      </w:pPr>
+      <w:bookmarkStart w:id="4" w:name="_Toc480958703"/>
       <w:r>
         <w:t>Force a Push to a Github Repository</w:t>
       </w:r>
-      <w:bookmarkEnd w:id="2"/>
+      <w:bookmarkEnd w:id="4"/>
     </w:p>
     <w:p/>
     <w:p>
@@ -608,11 +692,12 @@
       <w:pPr>
         <w:pStyle w:val="Heading1"/>
       </w:pPr>
-      <w:bookmarkStart w:id="3" w:name="_Toc447076833"/>
-      <w:r>
+      <w:bookmarkStart w:id="5" w:name="_Toc480958704"/>
+      <w:r>
+        <w:lastRenderedPageBreak/>
         <w:t>Merge Binary Files</w:t>
       </w:r>
-      <w:bookmarkEnd w:id="3"/>
+      <w:bookmarkEnd w:id="5"/>
     </w:p>
     <w:p/>
     <w:p>
@@ -744,19 +829,16 @@
       </w:r>
     </w:p>
     <w:p/>
-    <w:p>
-      <w:bookmarkStart w:id="4" w:name="_GoBack"/>
-      <w:bookmarkEnd w:id="4"/>
-    </w:p>
+    <w:p/>
     <w:p>
       <w:pPr>
         <w:pStyle w:val="Heading1"/>
       </w:pPr>
-      <w:bookmarkStart w:id="5" w:name="_Toc447076834"/>
+      <w:bookmarkStart w:id="6" w:name="_Toc480958705"/>
       <w:r>
         <w:t>Throw Out All Changes and Revert to the Origin Master</w:t>
       </w:r>
-      <w:bookmarkEnd w:id="5"/>
+      <w:bookmarkEnd w:id="6"/>
     </w:p>
     <w:p/>
     <w:p>
@@ -786,11 +868,11 @@
       <w:pPr>
         <w:pStyle w:val="Heading1"/>
       </w:pPr>
-      <w:bookmarkStart w:id="6" w:name="_Toc447076835"/>
+      <w:bookmarkStart w:id="7" w:name="_Toc480958706"/>
       <w:r>
         <w:t>Undo a git add</w:t>
       </w:r>
-      <w:bookmarkEnd w:id="6"/>
+      <w:bookmarkEnd w:id="7"/>
     </w:p>
     <w:p>
       <w:pPr>
@@ -857,7 +939,7 @@
 </file>
 
 <file path=word/styles.xml><?xml version="1.0" encoding="utf-8"?>
-<w:styles xmlns:r="http://schemas.openxmlformats.org/officeDocument/2006/relationships" xmlns:w="http://schemas.openxmlformats.org/wordprocessingml/2006/main">
+<w:styles xmlns:mc="http://schemas.openxmlformats.org/markup-compatibility/2006" xmlns:r="http://schemas.openxmlformats.org/officeDocument/2006/relationships" xmlns:w="http://schemas.openxmlformats.org/wordprocessingml/2006/main" xmlns:w14="http://schemas.microsoft.com/office/word/2010/wordml" xmlns:w15="http://schemas.microsoft.com/office/word/2012/wordml" mc:Ignorable="w14 w15">
   <w:docDefaults>
     <w:rPrDefault>
       <w:rPr>
@@ -873,144 +955,389 @@
       </w:pPr>
     </w:pPrDefault>
   </w:docDefaults>
-  <w:latentStyles w:defLockedState="0" w:defUIPriority="99" w:defSemiHidden="1" w:defUnhideWhenUsed="1" w:defQFormat="0" w:count="267">
-    <w:lsdException w:name="Normal" w:semiHidden="0" w:uiPriority="0" w:unhideWhenUsed="0" w:qFormat="1"/>
-    <w:lsdException w:name="heading 1" w:semiHidden="0" w:uiPriority="9" w:unhideWhenUsed="0" w:qFormat="1"/>
-    <w:lsdException w:name="heading 2" w:uiPriority="9" w:qFormat="1"/>
-    <w:lsdException w:name="heading 3" w:uiPriority="9" w:qFormat="1"/>
-    <w:lsdException w:name="heading 4" w:uiPriority="9" w:qFormat="1"/>
-    <w:lsdException w:name="heading 5" w:uiPriority="9" w:qFormat="1"/>
-    <w:lsdException w:name="heading 6" w:uiPriority="9" w:qFormat="1"/>
-    <w:lsdException w:name="heading 7" w:uiPriority="9" w:qFormat="1"/>
-    <w:lsdException w:name="heading 8" w:uiPriority="9" w:qFormat="1"/>
-    <w:lsdException w:name="heading 9" w:uiPriority="9" w:qFormat="1"/>
-    <w:lsdException w:name="toc 1" w:uiPriority="39"/>
-    <w:lsdException w:name="toc 2" w:uiPriority="39"/>
-    <w:lsdException w:name="toc 3" w:uiPriority="39"/>
-    <w:lsdException w:name="toc 4" w:uiPriority="39"/>
-    <w:lsdException w:name="toc 5" w:uiPriority="39"/>
-    <w:lsdException w:name="toc 6" w:uiPriority="39"/>
-    <w:lsdException w:name="toc 7" w:uiPriority="39"/>
-    <w:lsdException w:name="toc 8" w:uiPriority="39"/>
-    <w:lsdException w:name="toc 9" w:uiPriority="39"/>
-    <w:lsdException w:name="caption" w:uiPriority="35"/>
-    <w:lsdException w:name="Title" w:semiHidden="0" w:uiPriority="10" w:unhideWhenUsed="0" w:qFormat="1"/>
-    <w:lsdException w:name="Default Paragraph Font" w:uiPriority="1"/>
-    <w:lsdException w:name="Subtitle" w:semiHidden="0" w:uiPriority="11" w:unhideWhenUsed="0" w:qFormat="1"/>
-    <w:lsdException w:name="Strong" w:semiHidden="0" w:uiPriority="22" w:unhideWhenUsed="0" w:qFormat="1"/>
-    <w:lsdException w:name="Emphasis" w:semiHidden="0" w:uiPriority="20" w:unhideWhenUsed="0" w:qFormat="1"/>
-    <w:lsdException w:name="Table Grid" w:semiHidden="0" w:uiPriority="59" w:unhideWhenUsed="0"/>
-    <w:lsdException w:name="Placeholder Text" w:unhideWhenUsed="0"/>
-    <w:lsdException w:name="No Spacing" w:semiHidden="0" w:uiPriority="1" w:unhideWhenUsed="0" w:qFormat="1"/>
-    <w:lsdException w:name="Light Shading" w:semiHidden="0" w:uiPriority="60" w:unhideWhenUsed="0"/>
-    <w:lsdException w:name="Light List" w:semiHidden="0" w:uiPriority="61" w:unhideWhenUsed="0"/>
-    <w:lsdException w:name="Light Grid" w:semiHidden="0" w:uiPriority="62" w:unhideWhenUsed="0"/>
-    <w:lsdException w:name="Medium Shading 1" w:semiHidden="0" w:uiPriority="63" w:unhideWhenUsed="0"/>
-    <w:lsdException w:name="Medium Shading 2" w:semiHidden="0" w:uiPriority="64" w:unhideWhenUsed="0"/>
-    <w:lsdException w:name="Medium List 1" w:semiHidden="0" w:uiPriority="65" w:unhideWhenUsed="0"/>
-    <w:lsdException w:name="Medium List 2" w:semiHidden="0" w:uiPriority="66" w:unhideWhenUsed="0"/>
-    <w:lsdException w:name="Medium Grid 1" w:semiHidden="0" w:uiPriority="67" w:unhideWhenUsed="0"/>
-    <w:lsdException w:name="Medium Grid 2" w:semiHidden="0" w:uiPriority="68" w:unhideWhenUsed="0"/>
-    <w:lsdException w:name="Medium Grid 3" w:semiHidden="0" w:uiPriority="69" w:unhideWhenUsed="0"/>
-    <w:lsdException w:name="Dark List" w:semiHidden="0" w:uiPriority="70" w:unhideWhenUsed="0"/>
-    <w:lsdException w:name="Colorful Shading" w:semiHidden="0" w:uiPriority="71" w:unhideWhenUsed="0"/>
-    <w:lsdException w:name="Colorful List" w:semiHidden="0" w:uiPriority="72" w:unhideWhenUsed="0"/>
-    <w:lsdException w:name="Colorful Grid" w:semiHidden="0" w:uiPriority="73" w:unhideWhenUsed="0"/>
-    <w:lsdException w:name="Light Shading Accent 1" w:semiHidden="0" w:uiPriority="60" w:unhideWhenUsed="0"/>
-    <w:lsdException w:name="Light List Accent 1" w:semiHidden="0" w:uiPriority="61" w:unhideWhenUsed="0"/>
-    <w:lsdException w:name="Light Grid Accent 1" w:semiHidden="0" w:uiPriority="62" w:unhideWhenUsed="0"/>
-    <w:lsdException w:name="Medium Shading 1 Accent 1" w:semiHidden="0" w:uiPriority="63" w:unhideWhenUsed="0"/>
-    <w:lsdException w:name="Medium Shading 2 Accent 1" w:semiHidden="0" w:uiPriority="64" w:unhideWhenUsed="0"/>
-    <w:lsdException w:name="Medium List 1 Accent 1" w:semiHidden="0" w:uiPriority="65" w:unhideWhenUsed="0"/>
-    <w:lsdException w:name="Revision" w:unhideWhenUsed="0"/>
-    <w:lsdException w:name="List Paragraph" w:semiHidden="0" w:uiPriority="34" w:unhideWhenUsed="0" w:qFormat="1"/>
-    <w:lsdException w:name="Quote" w:semiHidden="0" w:uiPriority="29" w:unhideWhenUsed="0" w:qFormat="1"/>
-    <w:lsdException w:name="Intense Quote" w:semiHidden="0" w:uiPriority="30" w:unhideWhenUsed="0" w:qFormat="1"/>
-    <w:lsdException w:name="Medium List 2 Accent 1" w:semiHidden="0" w:uiPriority="66" w:unhideWhenUsed="0"/>
-    <w:lsdException w:name="Medium Grid 1 Accent 1" w:semiHidden="0" w:uiPriority="67" w:unhideWhenUsed="0"/>
-    <w:lsdException w:name="Medium Grid 2 Accent 1" w:semiHidden="0" w:uiPriority="68" w:unhideWhenUsed="0"/>
-    <w:lsdException w:name="Medium Grid 3 Accent 1" w:semiHidden="0" w:uiPriority="69" w:unhideWhenUsed="0"/>
-    <w:lsdException w:name="Dark List Accent 1" w:semiHidden="0" w:uiPriority="70" w:unhideWhenUsed="0"/>
-    <w:lsdException w:name="Colorful Shading Accent 1" w:semiHidden="0" w:uiPriority="71" w:unhideWhenUsed="0"/>
-    <w:lsdException w:name="Colorful List Accent 1" w:semiHidden="0" w:uiPriority="72" w:unhideWhenUsed="0"/>
-    <w:lsdException w:name="Colorful Grid Accent 1" w:semiHidden="0" w:uiPriority="73" w:unhideWhenUsed="0"/>
-    <w:lsdException w:name="Light Shading Accent 2" w:semiHidden="0" w:uiPriority="60" w:unhideWhenUsed="0"/>
-    <w:lsdException w:name="Light List Accent 2" w:semiHidden="0" w:uiPriority="61" w:unhideWhenUsed="0"/>
-    <w:lsdException w:name="Light Grid Accent 2" w:semiHidden="0" w:uiPriority="62" w:unhideWhenUsed="0"/>
-    <w:lsdException w:name="Medium Shading 1 Accent 2" w:semiHidden="0" w:uiPriority="63" w:unhideWhenUsed="0"/>
-    <w:lsdException w:name="Medium Shading 2 Accent 2" w:semiHidden="0" w:uiPriority="64" w:unhideWhenUsed="0"/>
-    <w:lsdException w:name="Medium List 1 Accent 2" w:semiHidden="0" w:uiPriority="65" w:unhideWhenUsed="0"/>
-    <w:lsdException w:name="Medium List 2 Accent 2" w:semiHidden="0" w:uiPriority="66" w:unhideWhenUsed="0"/>
-    <w:lsdException w:name="Medium Grid 1 Accent 2" w:semiHidden="0" w:uiPriority="67" w:unhideWhenUsed="0"/>
-    <w:lsdException w:name="Medium Grid 2 Accent 2" w:semiHidden="0" w:uiPriority="68" w:unhideWhenUsed="0"/>
-    <w:lsdException w:name="Medium Grid 3 Accent 2" w:semiHidden="0" w:uiPriority="69" w:unhideWhenUsed="0"/>
-    <w:lsdException w:name="Dark List Accent 2" w:semiHidden="0" w:uiPriority="70" w:unhideWhenUsed="0"/>
-    <w:lsdException w:name="Colorful Shading Accent 2" w:semiHidden="0" w:uiPriority="71" w:unhideWhenUsed="0"/>
-    <w:lsdException w:name="Colorful List Accent 2" w:semiHidden="0" w:uiPriority="72" w:unhideWhenUsed="0"/>
-    <w:lsdException w:name="Colorful Grid Accent 2" w:semiHidden="0" w:uiPriority="73" w:unhideWhenUsed="0"/>
-    <w:lsdException w:name="Light Shading Accent 3" w:semiHidden="0" w:uiPriority="60" w:unhideWhenUsed="0"/>
-    <w:lsdException w:name="Light List Accent 3" w:semiHidden="0" w:uiPriority="61" w:unhideWhenUsed="0"/>
-    <w:lsdException w:name="Light Grid Accent 3" w:semiHidden="0" w:uiPriority="62" w:unhideWhenUsed="0"/>
-    <w:lsdException w:name="Medium Shading 1 Accent 3" w:semiHidden="0" w:uiPriority="63" w:unhideWhenUsed="0"/>
-    <w:lsdException w:name="Medium Shading 2 Accent 3" w:semiHidden="0" w:uiPriority="64" w:unhideWhenUsed="0"/>
-    <w:lsdException w:name="Medium List 1 Accent 3" w:semiHidden="0" w:uiPriority="65" w:unhideWhenUsed="0"/>
-    <w:lsdException w:name="Medium List 2 Accent 3" w:semiHidden="0" w:uiPriority="66" w:unhideWhenUsed="0"/>
-    <w:lsdException w:name="Medium Grid 1 Accent 3" w:semiHidden="0" w:uiPriority="67" w:unhideWhenUsed="0"/>
-    <w:lsdException w:name="Medium Grid 2 Accent 3" w:semiHidden="0" w:uiPriority="68" w:unhideWhenUsed="0"/>
-    <w:lsdException w:name="Medium Grid 3 Accent 3" w:semiHidden="0" w:uiPriority="69" w:unhideWhenUsed="0"/>
-    <w:lsdException w:name="Dark List Accent 3" w:semiHidden="0" w:uiPriority="70" w:unhideWhenUsed="0"/>
-    <w:lsdException w:name="Colorful Shading Accent 3" w:semiHidden="0" w:uiPriority="71" w:unhideWhenUsed="0"/>
-    <w:lsdException w:name="Colorful List Accent 3" w:semiHidden="0" w:uiPriority="72" w:unhideWhenUsed="0"/>
-    <w:lsdException w:name="Colorful Grid Accent 3" w:semiHidden="0" w:uiPriority="73" w:unhideWhenUsed="0"/>
-    <w:lsdException w:name="Light Shading Accent 4" w:semiHidden="0" w:uiPriority="60" w:unhideWhenUsed="0"/>
-    <w:lsdException w:name="Light List Accent 4" w:semiHidden="0" w:uiPriority="61" w:unhideWhenUsed="0"/>
-    <w:lsdException w:name="Light Grid Accent 4" w:semiHidden="0" w:uiPriority="62" w:unhideWhenUsed="0"/>
-    <w:lsdException w:name="Medium Shading 1 Accent 4" w:semiHidden="0" w:uiPriority="63" w:unhideWhenUsed="0"/>
-    <w:lsdException w:name="Medium Shading 2 Accent 4" w:semiHidden="0" w:uiPriority="64" w:unhideWhenUsed="0"/>
-    <w:lsdException w:name="Medium List 1 Accent 4" w:semiHidden="0" w:uiPriority="65" w:unhideWhenUsed="0"/>
-    <w:lsdException w:name="Medium List 2 Accent 4" w:semiHidden="0" w:uiPriority="66" w:unhideWhenUsed="0"/>
-    <w:lsdException w:name="Medium Grid 1 Accent 4" w:semiHidden="0" w:uiPriority="67" w:unhideWhenUsed="0"/>
-    <w:lsdException w:name="Medium Grid 2 Accent 4" w:semiHidden="0" w:uiPriority="68" w:unhideWhenUsed="0"/>
-    <w:lsdException w:name="Medium Grid 3 Accent 4" w:semiHidden="0" w:uiPriority="69" w:unhideWhenUsed="0"/>
-    <w:lsdException w:name="Dark List Accent 4" w:semiHidden="0" w:uiPriority="70" w:unhideWhenUsed="0"/>
-    <w:lsdException w:name="Colorful Shading Accent 4" w:semiHidden="0" w:uiPriority="71" w:unhideWhenUsed="0"/>
-    <w:lsdException w:name="Colorful List Accent 4" w:semiHidden="0" w:uiPriority="72" w:unhideWhenUsed="0"/>
-    <w:lsdException w:name="Colorful Grid Accent 4" w:semiHidden="0" w:uiPriority="73" w:unhideWhenUsed="0"/>
-    <w:lsdException w:name="Light Shading Accent 5" w:semiHidden="0" w:uiPriority="60" w:unhideWhenUsed="0"/>
-    <w:lsdException w:name="Light List Accent 5" w:semiHidden="0" w:uiPriority="61" w:unhideWhenUsed="0"/>
-    <w:lsdException w:name="Light Grid Accent 5" w:semiHidden="0" w:uiPriority="62" w:unhideWhenUsed="0"/>
-    <w:lsdException w:name="Medium Shading 1 Accent 5" w:semiHidden="0" w:uiPriority="63" w:unhideWhenUsed="0"/>
-    <w:lsdException w:name="Medium Shading 2 Accent 5" w:semiHidden="0" w:uiPriority="64" w:unhideWhenUsed="0"/>
-    <w:lsdException w:name="Medium List 1 Accent 5" w:semiHidden="0" w:uiPriority="65" w:unhideWhenUsed="0"/>
-    <w:lsdException w:name="Medium List 2 Accent 5" w:semiHidden="0" w:uiPriority="66" w:unhideWhenUsed="0"/>
-    <w:lsdException w:name="Medium Grid 1 Accent 5" w:semiHidden="0" w:uiPriority="67" w:unhideWhenUsed="0"/>
-    <w:lsdException w:name="Medium Grid 2 Accent 5" w:semiHidden="0" w:uiPriority="68" w:unhideWhenUsed="0"/>
-    <w:lsdException w:name="Medium Grid 3 Accent 5" w:semiHidden="0" w:uiPriority="69" w:unhideWhenUsed="0"/>
-    <w:lsdException w:name="Dark List Accent 5" w:semiHidden="0" w:uiPriority="70" w:unhideWhenUsed="0"/>
-    <w:lsdException w:name="Colorful Shading Accent 5" w:semiHidden="0" w:uiPriority="71" w:unhideWhenUsed="0"/>
-    <w:lsdException w:name="Colorful List Accent 5" w:semiHidden="0" w:uiPriority="72" w:unhideWhenUsed="0"/>
-    <w:lsdException w:name="Colorful Grid Accent 5" w:semiHidden="0" w:uiPriority="73" w:unhideWhenUsed="0"/>
-    <w:lsdException w:name="Light Shading Accent 6" w:semiHidden="0" w:uiPriority="60" w:unhideWhenUsed="0"/>
-    <w:lsdException w:name="Light List Accent 6" w:semiHidden="0" w:uiPriority="61" w:unhideWhenUsed="0"/>
-    <w:lsdException w:name="Light Grid Accent 6" w:semiHidden="0" w:uiPriority="62" w:unhideWhenUsed="0"/>
-    <w:lsdException w:name="Medium Shading 1 Accent 6" w:semiHidden="0" w:uiPriority="63" w:unhideWhenUsed="0"/>
-    <w:lsdException w:name="Medium Shading 2 Accent 6" w:semiHidden="0" w:uiPriority="64" w:unhideWhenUsed="0"/>
-    <w:lsdException w:name="Medium List 1 Accent 6" w:semiHidden="0" w:uiPriority="65" w:unhideWhenUsed="0"/>
-    <w:lsdException w:name="Medium List 2 Accent 6" w:semiHidden="0" w:uiPriority="66" w:unhideWhenUsed="0"/>
-    <w:lsdException w:name="Medium Grid 1 Accent 6" w:semiHidden="0" w:uiPriority="67" w:unhideWhenUsed="0"/>
-    <w:lsdException w:name="Medium Grid 2 Accent 6" w:semiHidden="0" w:uiPriority="68" w:unhideWhenUsed="0"/>
-    <w:lsdException w:name="Medium Grid 3 Accent 6" w:semiHidden="0" w:uiPriority="69" w:unhideWhenUsed="0"/>
-    <w:lsdException w:name="Dark List Accent 6" w:semiHidden="0" w:uiPriority="70" w:unhideWhenUsed="0"/>
-    <w:lsdException w:name="Colorful Shading Accent 6" w:semiHidden="0" w:uiPriority="71" w:unhideWhenUsed="0"/>
-    <w:lsdException w:name="Colorful List Accent 6" w:semiHidden="0" w:uiPriority="72" w:unhideWhenUsed="0"/>
-    <w:lsdException w:name="Colorful Grid Accent 6" w:semiHidden="0" w:uiPriority="73" w:unhideWhenUsed="0"/>
-    <w:lsdException w:name="Subtle Emphasis" w:semiHidden="0" w:uiPriority="19" w:unhideWhenUsed="0" w:qFormat="1"/>
-    <w:lsdException w:name="Intense Emphasis" w:semiHidden="0" w:uiPriority="21" w:unhideWhenUsed="0" w:qFormat="1"/>
-    <w:lsdException w:name="Subtle Reference" w:semiHidden="0" w:uiPriority="31" w:unhideWhenUsed="0" w:qFormat="1"/>
-    <w:lsdException w:name="Intense Reference" w:semiHidden="0" w:uiPriority="32" w:unhideWhenUsed="0" w:qFormat="1"/>
-    <w:lsdException w:name="Book Title" w:semiHidden="0" w:uiPriority="33" w:unhideWhenUsed="0" w:qFormat="1"/>
-    <w:lsdException w:name="Bibliography" w:uiPriority="37"/>
-    <w:lsdException w:name="TOC Heading" w:uiPriority="39" w:qFormat="1"/>
+  <w:latentStyles w:defLockedState="0" w:defUIPriority="99" w:defSemiHidden="0" w:defUnhideWhenUsed="0" w:defQFormat="0" w:count="382">
+    <w:lsdException w:name="Normal" w:uiPriority="0" w:qFormat="1"/>
+    <w:lsdException w:name="heading 1" w:uiPriority="9" w:qFormat="1"/>
+    <w:lsdException w:name="heading 2" w:semiHidden="1" w:uiPriority="9" w:unhideWhenUsed="1" w:qFormat="1"/>
+    <w:lsdException w:name="heading 3" w:semiHidden="1" w:uiPriority="9" w:unhideWhenUsed="1" w:qFormat="1"/>
+    <w:lsdException w:name="heading 4" w:semiHidden="1" w:uiPriority="9" w:unhideWhenUsed="1" w:qFormat="1"/>
+    <w:lsdException w:name="heading 5" w:semiHidden="1" w:uiPriority="9" w:unhideWhenUsed="1" w:qFormat="1"/>
+    <w:lsdException w:name="heading 6" w:semiHidden="1" w:uiPriority="9" w:unhideWhenUsed="1" w:qFormat="1"/>
+    <w:lsdException w:name="heading 7" w:semiHidden="1" w:uiPriority="9" w:unhideWhenUsed="1" w:qFormat="1"/>
+    <w:lsdException w:name="heading 8" w:semiHidden="1" w:uiPriority="9" w:unhideWhenUsed="1" w:qFormat="1"/>
+    <w:lsdException w:name="heading 9" w:semiHidden="1" w:uiPriority="9" w:unhideWhenUsed="1" w:qFormat="1"/>
+    <w:lsdException w:name="index 1" w:semiHidden="1" w:unhideWhenUsed="1"/>
+    <w:lsdException w:name="index 2" w:semiHidden="1" w:unhideWhenUsed="1"/>
+    <w:lsdException w:name="index 3" w:semiHidden="1" w:unhideWhenUsed="1"/>
+    <w:lsdException w:name="index 4" w:semiHidden="1" w:unhideWhenUsed="1"/>
+    <w:lsdException w:name="index 5" w:semiHidden="1" w:unhideWhenUsed="1"/>
+    <w:lsdException w:name="index 6" w:semiHidden="1" w:unhideWhenUsed="1"/>
+    <w:lsdException w:name="index 7" w:semiHidden="1" w:unhideWhenUsed="1"/>
+    <w:lsdException w:name="index 8" w:semiHidden="1" w:unhideWhenUsed="1"/>
+    <w:lsdException w:name="index 9" w:semiHidden="1" w:unhideWhenUsed="1"/>
+    <w:lsdException w:name="toc 1" w:semiHidden="1" w:uiPriority="39" w:unhideWhenUsed="1"/>
+    <w:lsdException w:name="toc 2" w:semiHidden="1" w:uiPriority="39" w:unhideWhenUsed="1"/>
+    <w:lsdException w:name="toc 3" w:semiHidden="1" w:uiPriority="39" w:unhideWhenUsed="1"/>
+    <w:lsdException w:name="toc 4" w:semiHidden="1" w:uiPriority="39" w:unhideWhenUsed="1"/>
+    <w:lsdException w:name="toc 5" w:semiHidden="1" w:uiPriority="39" w:unhideWhenUsed="1"/>
+    <w:lsdException w:name="toc 6" w:semiHidden="1" w:uiPriority="39" w:unhideWhenUsed="1"/>
+    <w:lsdException w:name="toc 7" w:semiHidden="1" w:uiPriority="39" w:unhideWhenUsed="1"/>
+    <w:lsdException w:name="toc 8" w:semiHidden="1" w:uiPriority="39" w:unhideWhenUsed="1"/>
+    <w:lsdException w:name="toc 9" w:semiHidden="1" w:uiPriority="39" w:unhideWhenUsed="1"/>
+    <w:lsdException w:name="Normal Indent" w:semiHidden="1" w:unhideWhenUsed="1"/>
+    <w:lsdException w:name="footnote text" w:semiHidden="1" w:unhideWhenUsed="1"/>
+    <w:lsdException w:name="annotation text" w:semiHidden="1" w:unhideWhenUsed="1"/>
+    <w:lsdException w:name="header" w:semiHidden="1" w:unhideWhenUsed="1"/>
+    <w:lsdException w:name="footer" w:semiHidden="1" w:unhideWhenUsed="1"/>
+    <w:lsdException w:name="index heading" w:semiHidden="1" w:unhideWhenUsed="1"/>
+    <w:lsdException w:name="caption" w:semiHidden="1" w:uiPriority="35" w:unhideWhenUsed="1"/>
+    <w:lsdException w:name="table of figures" w:semiHidden="1" w:unhideWhenUsed="1"/>
+    <w:lsdException w:name="envelope address" w:semiHidden="1" w:unhideWhenUsed="1"/>
+    <w:lsdException w:name="envelope return" w:semiHidden="1" w:unhideWhenUsed="1"/>
+    <w:lsdException w:name="footnote reference" w:semiHidden="1" w:unhideWhenUsed="1"/>
+    <w:lsdException w:name="annotation reference" w:semiHidden="1" w:unhideWhenUsed="1"/>
+    <w:lsdException w:name="line number" w:semiHidden="1" w:unhideWhenUsed="1"/>
+    <w:lsdException w:name="page number" w:semiHidden="1" w:unhideWhenUsed="1"/>
+    <w:lsdException w:name="endnote reference" w:semiHidden="1" w:unhideWhenUsed="1"/>
+    <w:lsdException w:name="endnote text" w:semiHidden="1" w:unhideWhenUsed="1"/>
+    <w:lsdException w:name="table of authorities" w:semiHidden="1" w:unhideWhenUsed="1"/>
+    <w:lsdException w:name="macro" w:semiHidden="1" w:unhideWhenUsed="1"/>
+    <w:lsdException w:name="toa heading" w:semiHidden="1" w:unhideWhenUsed="1"/>
+    <w:lsdException w:name="List" w:semiHidden="1" w:unhideWhenUsed="1"/>
+    <w:lsdException w:name="List Bullet" w:semiHidden="1" w:unhideWhenUsed="1"/>
+    <w:lsdException w:name="List Number" w:semiHidden="1" w:unhideWhenUsed="1"/>
+    <w:lsdException w:name="List 2" w:semiHidden="1" w:unhideWhenUsed="1"/>
+    <w:lsdException w:name="List 3" w:semiHidden="1" w:unhideWhenUsed="1"/>
+    <w:lsdException w:name="List 4" w:semiHidden="1" w:unhideWhenUsed="1"/>
+    <w:lsdException w:name="List 5" w:semiHidden="1" w:unhideWhenUsed="1"/>
+    <w:lsdException w:name="List Bullet 2" w:semiHidden="1" w:unhideWhenUsed="1"/>
+    <w:lsdException w:name="List Bullet 3" w:semiHidden="1" w:unhideWhenUsed="1"/>
+    <w:lsdException w:name="List Bullet 4" w:semiHidden="1" w:unhideWhenUsed="1"/>
+    <w:lsdException w:name="List Bullet 5" w:semiHidden="1" w:unhideWhenUsed="1"/>
+    <w:lsdException w:name="List Number 2" w:semiHidden="1" w:unhideWhenUsed="1"/>
+    <w:lsdException w:name="List Number 3" w:semiHidden="1" w:unhideWhenUsed="1"/>
+    <w:lsdException w:name="List Number 4" w:semiHidden="1" w:unhideWhenUsed="1"/>
+    <w:lsdException w:name="List Number 5" w:semiHidden="1" w:unhideWhenUsed="1"/>
+    <w:lsdException w:name="Title" w:uiPriority="10" w:qFormat="1"/>
+    <w:lsdException w:name="Closing" w:semiHidden="1" w:unhideWhenUsed="1"/>
+    <w:lsdException w:name="Signature" w:semiHidden="1" w:unhideWhenUsed="1"/>
+    <w:lsdException w:name="Default Paragraph Font" w:semiHidden="1" w:uiPriority="1" w:unhideWhenUsed="1"/>
+    <w:lsdException w:name="Body Text" w:semiHidden="1" w:unhideWhenUsed="1"/>
+    <w:lsdException w:name="Body Text Indent" w:semiHidden="1" w:unhideWhenUsed="1"/>
+    <w:lsdException w:name="List Continue" w:semiHidden="1" w:unhideWhenUsed="1"/>
+    <w:lsdException w:name="List Continue 2" w:semiHidden="1" w:unhideWhenUsed="1"/>
+    <w:lsdException w:name="List Continue 3" w:semiHidden="1" w:unhideWhenUsed="1"/>
+    <w:lsdException w:name="List Continue 4" w:semiHidden="1" w:unhideWhenUsed="1"/>
+    <w:lsdException w:name="List Continue 5" w:semiHidden="1" w:unhideWhenUsed="1"/>
+    <w:lsdException w:name="Message Header" w:semiHidden="1" w:unhideWhenUsed="1"/>
+    <w:lsdException w:name="Subtitle" w:uiPriority="11" w:qFormat="1"/>
+    <w:lsdException w:name="Salutation" w:semiHidden="1" w:unhideWhenUsed="1"/>
+    <w:lsdException w:name="Date" w:semiHidden="1" w:unhideWhenUsed="1"/>
+    <w:lsdException w:name="Body Text First Indent" w:semiHidden="1" w:unhideWhenUsed="1"/>
+    <w:lsdException w:name="Body Text First Indent 2" w:semiHidden="1" w:unhideWhenUsed="1"/>
+    <w:lsdException w:name="Note Heading" w:semiHidden="1" w:unhideWhenUsed="1"/>
+    <w:lsdException w:name="Body Text 2" w:semiHidden="1" w:unhideWhenUsed="1"/>
+    <w:lsdException w:name="Body Text 3" w:semiHidden="1" w:unhideWhenUsed="1"/>
+    <w:lsdException w:name="Body Text Indent 2" w:semiHidden="1" w:unhideWhenUsed="1"/>
+    <w:lsdException w:name="Body Text Indent 3" w:semiHidden="1" w:unhideWhenUsed="1"/>
+    <w:lsdException w:name="Block Text" w:semiHidden="1" w:unhideWhenUsed="1"/>
+    <w:lsdException w:name="Hyperlink" w:semiHidden="1" w:unhideWhenUsed="1"/>
+    <w:lsdException w:name="FollowedHyperlink" w:semiHidden="1" w:unhideWhenUsed="1"/>
+    <w:lsdException w:name="Strong" w:uiPriority="22" w:qFormat="1"/>
+    <w:lsdException w:name="Emphasis" w:uiPriority="20" w:qFormat="1"/>
+    <w:lsdException w:name="Document Map" w:semiHidden="1" w:unhideWhenUsed="1"/>
+    <w:lsdException w:name="Plain Text" w:semiHidden="1" w:unhideWhenUsed="1"/>
+    <w:lsdException w:name="E-mail Signature" w:semiHidden="1" w:unhideWhenUsed="1"/>
+    <w:lsdException w:name="HTML Top of Form" w:semiHidden="1" w:unhideWhenUsed="1"/>
+    <w:lsdException w:name="HTML Bottom of Form" w:semiHidden="1" w:unhideWhenUsed="1"/>
+    <w:lsdException w:name="Normal (Web)" w:semiHidden="1" w:unhideWhenUsed="1"/>
+    <w:lsdException w:name="HTML Acronym" w:semiHidden="1" w:unhideWhenUsed="1"/>
+    <w:lsdException w:name="HTML Address" w:semiHidden="1" w:unhideWhenUsed="1"/>
+    <w:lsdException w:name="HTML Cite" w:semiHidden="1" w:unhideWhenUsed="1"/>
+    <w:lsdException w:name="HTML Code" w:semiHidden="1" w:unhideWhenUsed="1"/>
+    <w:lsdException w:name="HTML Definition" w:semiHidden="1" w:unhideWhenUsed="1"/>
+    <w:lsdException w:name="HTML Keyboard" w:semiHidden="1" w:unhideWhenUsed="1"/>
+    <w:lsdException w:name="HTML Preformatted" w:semiHidden="1" w:unhideWhenUsed="1"/>
+    <w:lsdException w:name="HTML Sample" w:semiHidden="1" w:unhideWhenUsed="1"/>
+    <w:lsdException w:name="HTML Typewriter" w:semiHidden="1" w:unhideWhenUsed="1"/>
+    <w:lsdException w:name="HTML Variable" w:semiHidden="1" w:unhideWhenUsed="1"/>
+    <w:lsdException w:name="Normal Table" w:semiHidden="1" w:unhideWhenUsed="1"/>
+    <w:lsdException w:name="annotation subject" w:semiHidden="1" w:unhideWhenUsed="1"/>
+    <w:lsdException w:name="No List" w:semiHidden="1" w:unhideWhenUsed="1"/>
+    <w:lsdException w:name="Outline List 1" w:semiHidden="1" w:unhideWhenUsed="1"/>
+    <w:lsdException w:name="Outline List 2" w:semiHidden="1" w:unhideWhenUsed="1"/>
+    <w:lsdException w:name="Outline List 3" w:semiHidden="1" w:unhideWhenUsed="1"/>
+    <w:lsdException w:name="Table Simple 1" w:semiHidden="1" w:unhideWhenUsed="1"/>
+    <w:lsdException w:name="Table Simple 2" w:semiHidden="1" w:unhideWhenUsed="1"/>
+    <w:lsdException w:name="Table Simple 3" w:semiHidden="1" w:unhideWhenUsed="1"/>
+    <w:lsdException w:name="Table Classic 1" w:semiHidden="1" w:unhideWhenUsed="1"/>
+    <w:lsdException w:name="Table Classic 2" w:semiHidden="1" w:unhideWhenUsed="1"/>
+    <w:lsdException w:name="Table Classic 3" w:semiHidden="1" w:unhideWhenUsed="1"/>
+    <w:lsdException w:name="Table Classic 4" w:semiHidden="1" w:unhideWhenUsed="1"/>
+    <w:lsdException w:name="Table Colorful 1" w:semiHidden="1" w:unhideWhenUsed="1"/>
+    <w:lsdException w:name="Table Colorful 2" w:semiHidden="1" w:unhideWhenUsed="1"/>
+    <w:lsdException w:name="Table Colorful 3" w:semiHidden="1" w:unhideWhenUsed="1"/>
+    <w:lsdException w:name="Table Columns 1" w:semiHidden="1" w:unhideWhenUsed="1"/>
+    <w:lsdException w:name="Table Columns 2" w:semiHidden="1" w:unhideWhenUsed="1"/>
+    <w:lsdException w:name="Table Columns 3" w:semiHidden="1" w:unhideWhenUsed="1"/>
+    <w:lsdException w:name="Table Columns 4" w:semiHidden="1" w:unhideWhenUsed="1"/>
+    <w:lsdException w:name="Table Columns 5" w:semiHidden="1" w:unhideWhenUsed="1"/>
+    <w:lsdException w:name="Table Grid 1" w:semiHidden="1" w:unhideWhenUsed="1"/>
+    <w:lsdException w:name="Table Grid 2" w:semiHidden="1" w:unhideWhenUsed="1"/>
+    <w:lsdException w:name="Table Grid 3" w:semiHidden="1" w:unhideWhenUsed="1"/>
+    <w:lsdException w:name="Table Grid 4" w:semiHidden="1" w:unhideWhenUsed="1"/>
+    <w:lsdException w:name="Table Grid 5" w:semiHidden="1" w:unhideWhenUsed="1"/>
+    <w:lsdException w:name="Table Grid 6" w:semiHidden="1" w:unhideWhenUsed="1"/>
+    <w:lsdException w:name="Table Grid 7" w:semiHidden="1" w:unhideWhenUsed="1"/>
+    <w:lsdException w:name="Table Grid 8" w:semiHidden="1" w:unhideWhenUsed="1"/>
+    <w:lsdException w:name="Table List 1" w:semiHidden="1" w:unhideWhenUsed="1"/>
+    <w:lsdException w:name="Table List 2" w:semiHidden="1" w:unhideWhenUsed="1"/>
+    <w:lsdException w:name="Table List 3" w:semiHidden="1" w:unhideWhenUsed="1"/>
+    <w:lsdException w:name="Table List 4" w:semiHidden="1" w:unhideWhenUsed="1"/>
+    <w:lsdException w:name="Table List 5" w:semiHidden="1" w:unhideWhenUsed="1"/>
+    <w:lsdException w:name="Table List 6" w:semiHidden="1" w:unhideWhenUsed="1"/>
+    <w:lsdException w:name="Table List 7" w:semiHidden="1" w:unhideWhenUsed="1"/>
+    <w:lsdException w:name="Table List 8" w:semiHidden="1" w:unhideWhenUsed="1"/>
+    <w:lsdException w:name="Table 3D effects 1" w:semiHidden="1" w:unhideWhenUsed="1"/>
+    <w:lsdException w:name="Table 3D effects 2" w:semiHidden="1" w:unhideWhenUsed="1"/>
+    <w:lsdException w:name="Table 3D effects 3" w:semiHidden="1" w:unhideWhenUsed="1"/>
+    <w:lsdException w:name="Table Contemporary" w:semiHidden="1" w:unhideWhenUsed="1"/>
+    <w:lsdException w:name="Table Elegant" w:semiHidden="1" w:unhideWhenUsed="1"/>
+    <w:lsdException w:name="Table Professional" w:semiHidden="1" w:unhideWhenUsed="1"/>
+    <w:lsdException w:name="Table Subtle 1" w:semiHidden="1" w:unhideWhenUsed="1"/>
+    <w:lsdException w:name="Table Subtle 2" w:semiHidden="1" w:unhideWhenUsed="1"/>
+    <w:lsdException w:name="Table Web 1" w:semiHidden="1" w:unhideWhenUsed="1"/>
+    <w:lsdException w:name="Table Web 2" w:semiHidden="1" w:unhideWhenUsed="1"/>
+    <w:lsdException w:name="Table Web 3" w:semiHidden="1" w:unhideWhenUsed="1"/>
+    <w:lsdException w:name="Balloon Text" w:semiHidden="1" w:unhideWhenUsed="1"/>
+    <w:lsdException w:name="Table Grid" w:uiPriority="59"/>
+    <w:lsdException w:name="Table Theme" w:semiHidden="1" w:unhideWhenUsed="1"/>
+    <w:lsdException w:name="Note Level 1" w:semiHidden="1" w:unhideWhenUsed="1"/>
+    <w:lsdException w:name="Note Level 2" w:semiHidden="1" w:unhideWhenUsed="1"/>
+    <w:lsdException w:name="Note Level 3" w:semiHidden="1" w:unhideWhenUsed="1"/>
+    <w:lsdException w:name="Note Level 4" w:semiHidden="1" w:unhideWhenUsed="1"/>
+    <w:lsdException w:name="Note Level 5" w:semiHidden="1" w:unhideWhenUsed="1"/>
+    <w:lsdException w:name="Note Level 6" w:semiHidden="1" w:unhideWhenUsed="1"/>
+    <w:lsdException w:name="Note Level 7" w:semiHidden="1" w:unhideWhenUsed="1"/>
+    <w:lsdException w:name="Note Level 8" w:semiHidden="1" w:unhideWhenUsed="1"/>
+    <w:lsdException w:name="Note Level 9" w:semiHidden="1" w:unhideWhenUsed="1"/>
+    <w:lsdException w:name="Placeholder Text" w:semiHidden="1"/>
+    <w:lsdException w:name="No Spacing" w:uiPriority="1" w:qFormat="1"/>
+    <w:lsdException w:name="Light Shading" w:uiPriority="60"/>
+    <w:lsdException w:name="Light List" w:uiPriority="61"/>
+    <w:lsdException w:name="Light Grid" w:uiPriority="62"/>
+    <w:lsdException w:name="Medium Shading 1" w:uiPriority="63"/>
+    <w:lsdException w:name="Medium Shading 2" w:uiPriority="64"/>
+    <w:lsdException w:name="Medium List 1" w:uiPriority="65"/>
+    <w:lsdException w:name="Medium List 2" w:uiPriority="66"/>
+    <w:lsdException w:name="Medium Grid 1" w:uiPriority="67"/>
+    <w:lsdException w:name="Medium Grid 2" w:uiPriority="68"/>
+    <w:lsdException w:name="Medium Grid 3" w:uiPriority="69"/>
+    <w:lsdException w:name="Dark List" w:uiPriority="70"/>
+    <w:lsdException w:name="Colorful Shading" w:uiPriority="71"/>
+    <w:lsdException w:name="Colorful List" w:uiPriority="72"/>
+    <w:lsdException w:name="Colorful Grid" w:uiPriority="73"/>
+    <w:lsdException w:name="Light Shading Accent 1" w:uiPriority="60"/>
+    <w:lsdException w:name="Light List Accent 1" w:uiPriority="61"/>
+    <w:lsdException w:name="Light Grid Accent 1" w:uiPriority="62"/>
+    <w:lsdException w:name="Medium Shading 1 Accent 1" w:uiPriority="63"/>
+    <w:lsdException w:name="Medium Shading 2 Accent 1" w:uiPriority="64"/>
+    <w:lsdException w:name="Medium List 1 Accent 1" w:uiPriority="65"/>
+    <w:lsdException w:name="Revision" w:semiHidden="1"/>
+    <w:lsdException w:name="List Paragraph" w:uiPriority="34" w:qFormat="1"/>
+    <w:lsdException w:name="Quote" w:uiPriority="29" w:qFormat="1"/>
+    <w:lsdException w:name="Intense Quote" w:uiPriority="30" w:qFormat="1"/>
+    <w:lsdException w:name="Medium List 2 Accent 1" w:uiPriority="66"/>
+    <w:lsdException w:name="Medium Grid 1 Accent 1" w:uiPriority="67"/>
+    <w:lsdException w:name="Medium Grid 2 Accent 1" w:uiPriority="68"/>
+    <w:lsdException w:name="Medium Grid 3 Accent 1" w:uiPriority="69"/>
+    <w:lsdException w:name="Dark List Accent 1" w:uiPriority="70"/>
+    <w:lsdException w:name="Colorful Shading Accent 1" w:uiPriority="71"/>
+    <w:lsdException w:name="Colorful List Accent 1" w:uiPriority="72"/>
+    <w:lsdException w:name="Colorful Grid Accent 1" w:uiPriority="73"/>
+    <w:lsdException w:name="Light Shading Accent 2" w:uiPriority="60"/>
+    <w:lsdException w:name="Light List Accent 2" w:uiPriority="61"/>
+    <w:lsdException w:name="Light Grid Accent 2" w:uiPriority="62"/>
+    <w:lsdException w:name="Medium Shading 1 Accent 2" w:uiPriority="63"/>
+    <w:lsdException w:name="Medium Shading 2 Accent 2" w:uiPriority="64"/>
+    <w:lsdException w:name="Medium List 1 Accent 2" w:uiPriority="65"/>
+    <w:lsdException w:name="Medium List 2 Accent 2" w:uiPriority="66"/>
+    <w:lsdException w:name="Medium Grid 1 Accent 2" w:uiPriority="67"/>
+    <w:lsdException w:name="Medium Grid 2 Accent 2" w:uiPriority="68"/>
+    <w:lsdException w:name="Medium Grid 3 Accent 2" w:uiPriority="69"/>
+    <w:lsdException w:name="Dark List Accent 2" w:uiPriority="70"/>
+    <w:lsdException w:name="Colorful Shading Accent 2" w:uiPriority="71"/>
+    <w:lsdException w:name="Colorful List Accent 2" w:uiPriority="72"/>
+    <w:lsdException w:name="Colorful Grid Accent 2" w:uiPriority="73"/>
+    <w:lsdException w:name="Light Shading Accent 3" w:uiPriority="60"/>
+    <w:lsdException w:name="Light List Accent 3" w:uiPriority="61"/>
+    <w:lsdException w:name="Light Grid Accent 3" w:uiPriority="62"/>
+    <w:lsdException w:name="Medium Shading 1 Accent 3" w:uiPriority="63"/>
+    <w:lsdException w:name="Medium Shading 2 Accent 3" w:uiPriority="64"/>
+    <w:lsdException w:name="Medium List 1 Accent 3" w:uiPriority="65"/>
+    <w:lsdException w:name="Medium List 2 Accent 3" w:uiPriority="66"/>
+    <w:lsdException w:name="Medium Grid 1 Accent 3" w:uiPriority="67"/>
+    <w:lsdException w:name="Medium Grid 2 Accent 3" w:uiPriority="68"/>
+    <w:lsdException w:name="Medium Grid 3 Accent 3" w:uiPriority="69"/>
+    <w:lsdException w:name="Dark List Accent 3" w:uiPriority="70"/>
+    <w:lsdException w:name="Colorful Shading Accent 3" w:uiPriority="71"/>
+    <w:lsdException w:name="Colorful List Accent 3" w:uiPriority="72"/>
+    <w:lsdException w:name="Colorful Grid Accent 3" w:uiPriority="73"/>
+    <w:lsdException w:name="Light Shading Accent 4" w:uiPriority="60"/>
+    <w:lsdException w:name="Light List Accent 4" w:uiPriority="61"/>
+    <w:lsdException w:name="Light Grid Accent 4" w:uiPriority="62"/>
+    <w:lsdException w:name="Medium Shading 1 Accent 4" w:uiPriority="63"/>
+    <w:lsdException w:name="Medium Shading 2 Accent 4" w:uiPriority="64"/>
+    <w:lsdException w:name="Medium List 1 Accent 4" w:uiPriority="65"/>
+    <w:lsdException w:name="Medium List 2 Accent 4" w:uiPriority="66"/>
+    <w:lsdException w:name="Medium Grid 1 Accent 4" w:uiPriority="67"/>
+    <w:lsdException w:name="Medium Grid 2 Accent 4" w:uiPriority="68"/>
+    <w:lsdException w:name="Medium Grid 3 Accent 4" w:uiPriority="69"/>
+    <w:lsdException w:name="Dark List Accent 4" w:uiPriority="70"/>
+    <w:lsdException w:name="Colorful Shading Accent 4" w:uiPriority="71"/>
+    <w:lsdException w:name="Colorful List Accent 4" w:uiPriority="72"/>
+    <w:lsdException w:name="Colorful Grid Accent 4" w:uiPriority="73"/>
+    <w:lsdException w:name="Light Shading Accent 5" w:uiPriority="60"/>
+    <w:lsdException w:name="Light List Accent 5" w:uiPriority="61"/>
+    <w:lsdException w:name="Light Grid Accent 5" w:uiPriority="62"/>
+    <w:lsdException w:name="Medium Shading 1 Accent 5" w:uiPriority="63"/>
+    <w:lsdException w:name="Medium Shading 2 Accent 5" w:uiPriority="64"/>
+    <w:lsdException w:name="Medium List 1 Accent 5" w:uiPriority="65"/>
+    <w:lsdException w:name="Medium List 2 Accent 5" w:uiPriority="66"/>
+    <w:lsdException w:name="Medium Grid 1 Accent 5" w:uiPriority="67"/>
+    <w:lsdException w:name="Medium Grid 2 Accent 5" w:uiPriority="68"/>
+    <w:lsdException w:name="Medium Grid 3 Accent 5" w:uiPriority="69"/>
+    <w:lsdException w:name="Dark List Accent 5" w:uiPriority="70"/>
+    <w:lsdException w:name="Colorful Shading Accent 5" w:uiPriority="71"/>
+    <w:lsdException w:name="Colorful List Accent 5" w:uiPriority="72"/>
+    <w:lsdException w:name="Colorful Grid Accent 5" w:uiPriority="73"/>
+    <w:lsdException w:name="Light Shading Accent 6" w:uiPriority="60"/>
+    <w:lsdException w:name="Light List Accent 6" w:uiPriority="61"/>
+    <w:lsdException w:name="Light Grid Accent 6" w:uiPriority="62"/>
+    <w:lsdException w:name="Medium Shading 1 Accent 6" w:uiPriority="63"/>
+    <w:lsdException w:name="Medium Shading 2 Accent 6" w:uiPriority="64"/>
+    <w:lsdException w:name="Medium List 1 Accent 6" w:uiPriority="65"/>
+    <w:lsdException w:name="Medium List 2 Accent 6" w:uiPriority="66"/>
+    <w:lsdException w:name="Medium Grid 1 Accent 6" w:uiPriority="67"/>
+    <w:lsdException w:name="Medium Grid 2 Accent 6" w:uiPriority="68"/>
+    <w:lsdException w:name="Medium Grid 3 Accent 6" w:uiPriority="69"/>
+    <w:lsdException w:name="Dark List Accent 6" w:uiPriority="70"/>
+    <w:lsdException w:name="Colorful Shading Accent 6" w:uiPriority="71"/>
+    <w:lsdException w:name="Colorful List Accent 6" w:uiPriority="72"/>
+    <w:lsdException w:name="Colorful Grid Accent 6" w:uiPriority="73"/>
+    <w:lsdException w:name="Subtle Emphasis" w:uiPriority="19" w:qFormat="1"/>
+    <w:lsdException w:name="Intense Emphasis" w:uiPriority="21" w:qFormat="1"/>
+    <w:lsdException w:name="Subtle Reference" w:uiPriority="31" w:qFormat="1"/>
+    <w:lsdException w:name="Intense Reference" w:uiPriority="32" w:qFormat="1"/>
+    <w:lsdException w:name="Book Title" w:uiPriority="33" w:qFormat="1"/>
+    <w:lsdException w:name="Bibliography" w:semiHidden="1" w:uiPriority="37" w:unhideWhenUsed="1"/>
+    <w:lsdException w:name="TOC Heading" w:semiHidden="1" w:uiPriority="39" w:unhideWhenUsed="1" w:qFormat="1"/>
+    <w:lsdException w:name="Plain Table 1" w:uiPriority="41"/>
+    <w:lsdException w:name="Plain Table 2" w:uiPriority="42"/>
+    <w:lsdException w:name="Plain Table 3" w:uiPriority="43"/>
+    <w:lsdException w:name="Plain Table 4" w:uiPriority="44"/>
+    <w:lsdException w:name="Plain Table 5" w:uiPriority="45"/>
+    <w:lsdException w:name="Grid Table Light" w:uiPriority="40"/>
+    <w:lsdException w:name="Grid Table 1 Light" w:uiPriority="46"/>
+    <w:lsdException w:name="Grid Table 2" w:uiPriority="47"/>
+    <w:lsdException w:name="Grid Table 3" w:uiPriority="48"/>
+    <w:lsdException w:name="Grid Table 4" w:uiPriority="49"/>
+    <w:lsdException w:name="Grid Table 5 Dark" w:uiPriority="50"/>
+    <w:lsdException w:name="Grid Table 6 Colorful" w:uiPriority="51"/>
+    <w:lsdException w:name="Grid Table 7 Colorful" w:uiPriority="52"/>
+    <w:lsdException w:name="Grid Table 1 Light Accent 1" w:uiPriority="46"/>
+    <w:lsdException w:name="Grid Table 2 Accent 1" w:uiPriority="47"/>
+    <w:lsdException w:name="Grid Table 3 Accent 1" w:uiPriority="48"/>
+    <w:lsdException w:name="Grid Table 4 Accent 1" w:uiPriority="49"/>
+    <w:lsdException w:name="Grid Table 5 Dark Accent 1" w:uiPriority="50"/>
+    <w:lsdException w:name="Grid Table 6 Colorful Accent 1" w:uiPriority="51"/>
+    <w:lsdException w:name="Grid Table 7 Colorful Accent 1" w:uiPriority="52"/>
+    <w:lsdException w:name="Grid Table 1 Light Accent 2" w:uiPriority="46"/>
+    <w:lsdException w:name="Grid Table 2 Accent 2" w:uiPriority="47"/>
+    <w:lsdException w:name="Grid Table 3 Accent 2" w:uiPriority="48"/>
+    <w:lsdException w:name="Grid Table 4 Accent 2" w:uiPriority="49"/>
+    <w:lsdException w:name="Grid Table 5 Dark Accent 2" w:uiPriority="50"/>
+    <w:lsdException w:name="Grid Table 6 Colorful Accent 2" w:uiPriority="51"/>
+    <w:lsdException w:name="Grid Table 7 Colorful Accent 2" w:uiPriority="52"/>
+    <w:lsdException w:name="Grid Table 1 Light Accent 3" w:uiPriority="46"/>
+    <w:lsdException w:name="Grid Table 2 Accent 3" w:uiPriority="47"/>
+    <w:lsdException w:name="Grid Table 3 Accent 3" w:uiPriority="48"/>
+    <w:lsdException w:name="Grid Table 4 Accent 3" w:uiPriority="49"/>
+    <w:lsdException w:name="Grid Table 5 Dark Accent 3" w:uiPriority="50"/>
+    <w:lsdException w:name="Grid Table 6 Colorful Accent 3" w:uiPriority="51"/>
+    <w:lsdException w:name="Grid Table 7 Colorful Accent 3" w:uiPriority="52"/>
+    <w:lsdException w:name="Grid Table 1 Light Accent 4" w:uiPriority="46"/>
+    <w:lsdException w:name="Grid Table 2 Accent 4" w:uiPriority="47"/>
+    <w:lsdException w:name="Grid Table 3 Accent 4" w:uiPriority="48"/>
+    <w:lsdException w:name="Grid Table 4 Accent 4" w:uiPriority="49"/>
+    <w:lsdException w:name="Grid Table 5 Dark Accent 4" w:uiPriority="50"/>
+    <w:lsdException w:name="Grid Table 6 Colorful Accent 4" w:uiPriority="51"/>
+    <w:lsdException w:name="Grid Table 7 Colorful Accent 4" w:uiPriority="52"/>
+    <w:lsdException w:name="Grid Table 1 Light Accent 5" w:uiPriority="46"/>
+    <w:lsdException w:name="Grid Table 2 Accent 5" w:uiPriority="47"/>
+    <w:lsdException w:name="Grid Table 3 Accent 5" w:uiPriority="48"/>
+    <w:lsdException w:name="Grid Table 4 Accent 5" w:uiPriority="49"/>
+    <w:lsdException w:name="Grid Table 5 Dark Accent 5" w:uiPriority="50"/>
+    <w:lsdException w:name="Grid Table 6 Colorful Accent 5" w:uiPriority="51"/>
+    <w:lsdException w:name="Grid Table 7 Colorful Accent 5" w:uiPriority="52"/>
+    <w:lsdException w:name="Grid Table 1 Light Accent 6" w:uiPriority="46"/>
+    <w:lsdException w:name="Grid Table 2 Accent 6" w:uiPriority="47"/>
+    <w:lsdException w:name="Grid Table 3 Accent 6" w:uiPriority="48"/>
+    <w:lsdException w:name="Grid Table 4 Accent 6" w:uiPriority="49"/>
+    <w:lsdException w:name="Grid Table 5 Dark Accent 6" w:uiPriority="50"/>
+    <w:lsdException w:name="Grid Table 6 Colorful Accent 6" w:uiPriority="51"/>
+    <w:lsdException w:name="Grid Table 7 Colorful Accent 6" w:uiPriority="52"/>
+    <w:lsdException w:name="List Table 1 Light" w:uiPriority="46"/>
+    <w:lsdException w:name="List Table 2" w:uiPriority="47"/>
+    <w:lsdException w:name="List Table 3" w:uiPriority="48"/>
+    <w:lsdException w:name="List Table 4" w:uiPriority="49"/>
+    <w:lsdException w:name="List Table 5 Dark" w:uiPriority="50"/>
+    <w:lsdException w:name="List Table 6 Colorful" w:uiPriority="51"/>
+    <w:lsdException w:name="List Table 7 Colorful" w:uiPriority="52"/>
+    <w:lsdException w:name="List Table 1 Light Accent 1" w:uiPriority="46"/>
+    <w:lsdException w:name="List Table 2 Accent 1" w:uiPriority="47"/>
+    <w:lsdException w:name="List Table 3 Accent 1" w:uiPriority="48"/>
+    <w:lsdException w:name="List Table 4 Accent 1" w:uiPriority="49"/>
+    <w:lsdException w:name="List Table 5 Dark Accent 1" w:uiPriority="50"/>
+    <w:lsdException w:name="List Table 6 Colorful Accent 1" w:uiPriority="51"/>
+    <w:lsdException w:name="List Table 7 Colorful Accent 1" w:uiPriority="52"/>
+    <w:lsdException w:name="List Table 1 Light Accent 2" w:uiPriority="46"/>
+    <w:lsdException w:name="List Table 2 Accent 2" w:uiPriority="47"/>
+    <w:lsdException w:name="List Table 3 Accent 2" w:uiPriority="48"/>
+    <w:lsdException w:name="List Table 4 Accent 2" w:uiPriority="49"/>
+    <w:lsdException w:name="List Table 5 Dark Accent 2" w:uiPriority="50"/>
+    <w:lsdException w:name="List Table 6 Colorful Accent 2" w:uiPriority="51"/>
+    <w:lsdException w:name="List Table 7 Colorful Accent 2" w:uiPriority="52"/>
+    <w:lsdException w:name="List Table 1 Light Accent 3" w:uiPriority="46"/>
+    <w:lsdException w:name="List Table 2 Accent 3" w:uiPriority="47"/>
+    <w:lsdException w:name="List Table 3 Accent 3" w:uiPriority="48"/>
+    <w:lsdException w:name="List Table 4 Accent 3" w:uiPriority="49"/>
+    <w:lsdException w:name="List Table 5 Dark Accent 3" w:uiPriority="50"/>
+    <w:lsdException w:name="List Table 6 Colorful Accent 3" w:uiPriority="51"/>
+    <w:lsdException w:name="List Table 7 Colorful Accent 3" w:uiPriority="52"/>
+    <w:lsdException w:name="List Table 1 Light Accent 4" w:uiPriority="46"/>
+    <w:lsdException w:name="List Table 2 Accent 4" w:uiPriority="47"/>
+    <w:lsdException w:name="List Table 3 Accent 4" w:uiPriority="48"/>
+    <w:lsdException w:name="List Table 4 Accent 4" w:uiPriority="49"/>
+    <w:lsdException w:name="List Table 5 Dark Accent 4" w:uiPriority="50"/>
+    <w:lsdException w:name="List Table 6 Colorful Accent 4" w:uiPriority="51"/>
+    <w:lsdException w:name="List Table 7 Colorful Accent 4" w:uiPriority="52"/>
+    <w:lsdException w:name="List Table 1 Light Accent 5" w:uiPriority="46"/>
+    <w:lsdException w:name="List Table 2 Accent 5" w:uiPriority="47"/>
+    <w:lsdException w:name="List Table 3 Accent 5" w:uiPriority="48"/>
+    <w:lsdException w:name="List Table 4 Accent 5" w:uiPriority="49"/>
+    <w:lsdException w:name="List Table 5 Dark Accent 5" w:uiPriority="50"/>
+    <w:lsdException w:name="List Table 6 Colorful Accent 5" w:uiPriority="51"/>
+    <w:lsdException w:name="List Table 7 Colorful Accent 5" w:uiPriority="52"/>
+    <w:lsdException w:name="List Table 1 Light Accent 6" w:uiPriority="46"/>
+    <w:lsdException w:name="List Table 2 Accent 6" w:uiPriority="47"/>
+    <w:lsdException w:name="List Table 3 Accent 6" w:uiPriority="48"/>
+    <w:lsdException w:name="List Table 4 Accent 6" w:uiPriority="49"/>
+    <w:lsdException w:name="List Table 5 Dark Accent 6" w:uiPriority="50"/>
+    <w:lsdException w:name="List Table 6 Colorful Accent 6" w:uiPriority="51"/>
+    <w:lsdException w:name="List Table 7 Colorful Accent 6" w:uiPriority="52"/>
+    <w:lsdException w:name="Mention" w:semiHidden="1" w:unhideWhenUsed="1"/>
+    <w:lsdException w:name="Smart Hyperlink" w:semiHidden="1" w:unhideWhenUsed="1"/>
   </w:latentStyles>
   <w:style w:type="paragraph" w:default="1" w:styleId="Normal">
     <w:name w:val="Normal"/>
@@ -1224,7 +1551,6 @@
     <w:uiPriority w:val="99"/>
     <w:semiHidden/>
     <w:unhideWhenUsed/>
-    <w:qFormat/>
     <w:tblPr>
       <w:tblInd w:w="0" w:type="dxa"/>
       <w:tblCellMar>
@@ -1680,6 +2006,26 @@
     <w:name w:val="_tgc"/>
     <w:basedOn w:val="DefaultParagraphFont"/>
     <w:rsid w:val="005A7014"/>
+  </w:style>
+  <w:style w:type="paragraph" w:customStyle="1" w:styleId="p1">
+    <w:name w:val="p1"/>
+    <w:basedOn w:val="Normal"/>
+    <w:rsid w:val="00577E32"/>
+    <w:pPr>
+      <w:shd w:val="clear" w:color="auto" w:fill="FFFFFF"/>
+    </w:pPr>
+    <w:rPr>
+      <w:rFonts w:ascii="Menlo" w:hAnsi="Menlo" w:cs="Menlo"/>
+      <w:color w:val="000000"/>
+      <w:sz w:val="17"/>
+      <w:szCs w:val="17"/>
+      <w:lang w:bidi="ar-SA"/>
+    </w:rPr>
+  </w:style>
+  <w:style w:type="character" w:customStyle="1" w:styleId="s1">
+    <w:name w:val="s1"/>
+    <w:basedOn w:val="DefaultParagraphFont"/>
+    <w:rsid w:val="00577E32"/>
   </w:style>
 </w:styles>
 </file>
@@ -1972,7 +2318,7 @@
 </file>
 
 <file path=customXml/itemProps1.xml><?xml version="1.0" encoding="utf-8"?>
-<ds:datastoreItem xmlns:ds="http://schemas.openxmlformats.org/officeDocument/2006/customXml" ds:itemID="{C9DD5651-017F-4C21-9180-EA13663A0DB2}">
+<ds:datastoreItem xmlns:ds="http://schemas.openxmlformats.org/officeDocument/2006/customXml" ds:itemID="{95DE5125-6BF4-1D4C-817C-C15CFB691C80}">
   <ds:schemaRefs>
     <ds:schemaRef ds:uri="http://schemas.openxmlformats.org/officeDocument/2006/bibliography"/>
   </ds:schemaRefs>

</xml_diff>